<commit_message>
Aspect Final Testing Part 2
</commit_message>
<xml_diff>
--- a/Documentation/TestingPlan.docx
+++ b/Documentation/TestingPlan.docx
@@ -1964,13 +1964,7 @@
               <w:rPr>
                 <w:lang w:val="en-CA"/>
               </w:rPr>
-              <w:t>Calendar View will show when rooms are not available, Current Reserva</w:t>
-            </w:r>
-            <w:r>
-              <w:rPr>
-                <w:lang w:val="en-CA"/>
-              </w:rPr>
-              <w:t>tions the user has (Position on the waitlist if applicable), as well as Reservations held by other users</w:t>
+              <w:t>Calendar View will show when rooms are not available, Current Reservations the user has (Position on the waitlist if applicable), as well as Reservations held by other users</w:t>
             </w:r>
           </w:p>
         </w:tc>
@@ -3295,13 +3289,7 @@
               <w:rPr>
                 <w:lang w:val="en-CA"/>
               </w:rPr>
-              <w:t xml:space="preserve">The current user </w:t>
-            </w:r>
-            <w:r>
-              <w:rPr>
-                <w:lang w:val="en-CA"/>
-              </w:rPr>
-              <w:t>has reached the Maximum number of allowable reservations per week (3 active).</w:t>
+              <w:t>The current user has reached the Maximum number of allowable reservations per week (3 active).</w:t>
             </w:r>
           </w:p>
           <w:p>
@@ -3382,19 +3370,7 @@
               <w:rPr>
                 <w:lang w:val="en-CA"/>
               </w:rPr>
-              <w:t>*A recurri</w:t>
-            </w:r>
-            <w:r>
-              <w:rPr>
-                <w:lang w:val="en-CA"/>
-              </w:rPr>
-              <w:t>ng reservation will attempt to book the same room at the same time for multiple weeks. In the event a room is not available for one of the recurring weeks the user will be notified of conflicts (possibly placed on the Waitlist) and the time slot will still</w:t>
-            </w:r>
-            <w:r>
-              <w:rPr>
-                <w:lang w:val="en-CA"/>
-              </w:rPr>
-              <w:t xml:space="preserve"> be booked in the subsequent weeks where </w:t>
+              <w:t xml:space="preserve">*A recurring reservation will attempt to book the same room at the same time for multiple weeks. In the event a room is not available for one of the recurring weeks the user will be notified of conflicts (possibly placed on the Waitlist) and the time slot will still be booked in the subsequent weeks where </w:t>
             </w:r>
             <w:r>
               <w:rPr>
@@ -3604,14 +3580,7 @@
                 <w:b/>
                 <w:lang w:val="en-CA"/>
               </w:rPr>
-              <w:t xml:space="preserve"> I want to modify a reserva</w:t>
-            </w:r>
-            <w:r>
-              <w:rPr>
-                <w:b/>
-                <w:lang w:val="en-CA"/>
-              </w:rPr>
-              <w:t>tion</w:t>
+              <w:t xml:space="preserve"> I want to modify a reservation</w:t>
             </w:r>
           </w:p>
         </w:tc>
@@ -4423,13 +4392,7 @@
               <w:rPr>
                 <w:lang w:val="en-CA"/>
               </w:rPr>
-              <w:t>Attempting</w:t>
-            </w:r>
-            <w:r>
-              <w:rPr>
-                <w:lang w:val="en-CA"/>
-              </w:rPr>
-              <w:t xml:space="preserve"> to create a reservation under the above circumstances will result in </w:t>
+              <w:t xml:space="preserve">Attempting to create a reservation under the above circumstances will result in </w:t>
             </w:r>
             <w:r>
               <w:rPr>
@@ -4463,13 +4426,7 @@
               <w:rPr>
                 <w:lang w:val="en-CA"/>
               </w:rPr>
-              <w:t>*A recurring reservation will attempt to book the same room at the same time for multiple weeks. In the event a room is not available for one of the recurring weeks the user wi</w:t>
-            </w:r>
-            <w:r>
-              <w:rPr>
-                <w:lang w:val="en-CA"/>
-              </w:rPr>
-              <w:t>ll be notified of conflicts (possibly placed on the Waitlist) and the time slot will still be booked in the subsequent weeks where no conflict is detected.</w:t>
+              <w:t>*A recurring reservation will attempt to book the same room at the same time for multiple weeks. In the event a room is not available for one of the recurring weeks the user will be notified of conflicts (possibly placed on the Waitlist) and the time slot will still be booked in the subsequent weeks where no conflict is detected.</w:t>
             </w:r>
           </w:p>
           <w:p>
@@ -4494,13 +4451,7 @@
                 <w:lang w:val="en-CA"/>
               </w:rPr>
               <w:lastRenderedPageBreak/>
-              <w:t>**Upon creating a reservation, if the user has reached the Maximum number of allowable reservations</w:t>
-            </w:r>
-            <w:r>
-              <w:rPr>
-                <w:lang w:val="en-CA"/>
-              </w:rPr>
-              <w:t xml:space="preserve"> per week (3 active), then all waitlists the user was on previously will now be deleted.</w:t>
+              <w:t>**Upon creating a reservation, if the user has reached the Maximum number of allowable reservations per week (3 active), then all waitlists the user was on previously will now be deleted.</w:t>
             </w:r>
           </w:p>
           <w:p>
@@ -6040,13 +5991,7 @@
               <w:rPr>
                 <w:lang w:val="en-CA"/>
               </w:rPr>
-              <w:t>The list of reservations will only be populated with ones whose time is after the current date/time exclusively (I.E Reservations made for 2pm today will not show in the list if it is 2:15). This is because they have become “expired” and</w:t>
-            </w:r>
-            <w:r>
-              <w:rPr>
-                <w:lang w:val="en-CA"/>
-              </w:rPr>
-              <w:t xml:space="preserve"> can no longer be changed.</w:t>
+              <w:t>The list of reservations will only be populated with ones whose time is after the current date/time exclusively (I.E Reservations made for 2pm today will not show in the list if it is 2:15). This is because they have become “expired” and can no longer be changed.</w:t>
             </w:r>
           </w:p>
         </w:tc>
@@ -7027,13 +6972,7 @@
               <w:rPr>
                 <w:lang w:val="en-CA"/>
               </w:rPr>
-              <w:t>The list of reservations will only be populated with ones whose time is after the current date/time exclusively (I.E Reservations made for 2pm today will not show in the list if it is 2:15). This is because they have become “expired” and can no longer be c</w:t>
-            </w:r>
-            <w:r>
-              <w:rPr>
-                <w:lang w:val="en-CA"/>
-              </w:rPr>
-              <w:t>hanged.</w:t>
+              <w:t>The list of reservations will only be populated with ones whose time is after the current date/time exclusively (I.E Reservations made for 2pm today will not show in the list if it is 2:15). This is because they have become “expired” and can no longer be changed.</w:t>
             </w:r>
           </w:p>
         </w:tc>
@@ -7129,6 +7068,7 @@
         <w:ind w:hanging="360"/>
         <w:contextualSpacing/>
         <w:rPr>
+          <w:highlight w:val="yellow"/>
           <w:lang w:val="en-CA"/>
         </w:rPr>
       </w:pPr>
@@ -7149,6 +7089,7 @@
         <w:ind w:hanging="360"/>
         <w:contextualSpacing/>
         <w:rPr>
+          <w:highlight w:val="yellow"/>
           <w:lang w:val="en-CA"/>
         </w:rPr>
       </w:pPr>
@@ -7169,6 +7110,7 @@
         <w:ind w:hanging="360"/>
         <w:contextualSpacing/>
         <w:rPr>
+          <w:highlight w:val="yellow"/>
           <w:lang w:val="en-CA"/>
         </w:rPr>
       </w:pPr>
@@ -7189,22 +7131,16 @@
         <w:ind w:hanging="360"/>
         <w:contextualSpacing/>
         <w:rPr>
+          <w:highlight w:val="yellow"/>
           <w:lang w:val="en-CA"/>
         </w:rPr>
       </w:pPr>
       <w:r>
         <w:rPr>
-          <w:lang w:val="en-CA"/>
-        </w:rPr>
-        <w:t xml:space="preserve">With </w:t>
-      </w:r>
-      <w:bookmarkStart w:id="0" w:name="_GoBack"/>
-      <w:bookmarkEnd w:id="0"/>
-      <w:r>
-        <w:rPr>
-          <w:lang w:val="en-CA"/>
-        </w:rPr>
-        <w:t>overlap on Waitlist</w:t>
+          <w:highlight w:val="yellow"/>
+          <w:lang w:val="en-CA"/>
+        </w:rPr>
+        <w:t>With overlap on Waitlist</w:t>
       </w:r>
     </w:p>
     <w:p>
@@ -7216,11 +7152,13 @@
         <w:ind w:hanging="360"/>
         <w:contextualSpacing/>
         <w:rPr>
+          <w:highlight w:val="yellow"/>
           <w:lang w:val="en-CA"/>
         </w:rPr>
       </w:pPr>
       <w:r>
         <w:rPr>
+          <w:highlight w:val="yellow"/>
           <w:lang w:val="en-CA"/>
         </w:rPr>
         <w:t>With overlap active</w:t>
@@ -7235,14 +7173,16 @@
         <w:ind w:hanging="360"/>
         <w:contextualSpacing/>
         <w:rPr>
+          <w:highlight w:val="yellow"/>
           <w:lang w:val="en-CA"/>
         </w:rPr>
       </w:pPr>
       <w:r>
         <w:rPr>
-          <w:lang w:val="en-CA"/>
-        </w:rPr>
-        <w:t>With available equipment-</w:t>
+          <w:highlight w:val="yellow"/>
+          <w:lang w:val="en-CA"/>
+        </w:rPr>
+        <w:t>With available equipment</w:t>
       </w:r>
     </w:p>
     <w:p>
@@ -7254,14 +7194,16 @@
         <w:ind w:hanging="360"/>
         <w:contextualSpacing/>
         <w:rPr>
+          <w:highlight w:val="yellow"/>
           <w:lang w:val="en-CA"/>
         </w:rPr>
       </w:pPr>
       <w:r>
         <w:rPr>
-          <w:lang w:val="en-CA"/>
-        </w:rPr>
-        <w:t>Timeslot full-</w:t>
+          <w:highlight w:val="yellow"/>
+          <w:lang w:val="en-CA"/>
+        </w:rPr>
+        <w:t>Timeslot full</w:t>
       </w:r>
     </w:p>
     <w:p>
@@ -7273,14 +7215,16 @@
         <w:ind w:hanging="360"/>
         <w:contextualSpacing/>
         <w:rPr>
+          <w:highlight w:val="yellow"/>
           <w:lang w:val="en-CA"/>
         </w:rPr>
       </w:pPr>
       <w:r>
         <w:rPr>
-          <w:lang w:val="en-CA"/>
-        </w:rPr>
-        <w:t>Room Busy-</w:t>
+          <w:highlight w:val="yellow"/>
+          <w:lang w:val="en-CA"/>
+        </w:rPr>
+        <w:t>Room Busy</w:t>
       </w:r>
     </w:p>
     <w:p>
@@ -7292,14 +7236,16 @@
         <w:ind w:hanging="360"/>
         <w:contextualSpacing/>
         <w:rPr>
+          <w:highlight w:val="yellow"/>
           <w:lang w:val="en-CA"/>
         </w:rPr>
       </w:pPr>
       <w:r>
         <w:rPr>
-          <w:lang w:val="en-CA"/>
-        </w:rPr>
-        <w:t>Add to Waitlist - Normal-</w:t>
+          <w:highlight w:val="yellow"/>
+          <w:lang w:val="en-CA"/>
+        </w:rPr>
+        <w:t>Add to Waitlist - Normal</w:t>
       </w:r>
     </w:p>
     <w:p>
@@ -7311,14 +7257,23 @@
         <w:ind w:hanging="360"/>
         <w:contextualSpacing/>
         <w:rPr>
+          <w:highlight w:val="yellow"/>
           <w:lang w:val="en-CA"/>
         </w:rPr>
       </w:pPr>
       <w:r>
         <w:rPr>
-          <w:lang w:val="en-CA"/>
-        </w:rPr>
-        <w:t>Add to Waitlist - Capstone-</w:t>
+          <w:highlight w:val="yellow"/>
+          <w:lang w:val="en-CA"/>
+        </w:rPr>
+        <w:t>Add to Waitlist - Caps</w:t>
+      </w:r>
+      <w:r>
+        <w:rPr>
+          <w:highlight w:val="yellow"/>
+          <w:lang w:val="en-CA"/>
+        </w:rPr>
+        <w:t>tone</w:t>
       </w:r>
     </w:p>
     <w:p>
@@ -7330,14 +7285,23 @@
         <w:ind w:hanging="360"/>
         <w:contextualSpacing/>
         <w:rPr>
+          <w:highlight w:val="yellow"/>
           <w:lang w:val="en-CA"/>
         </w:rPr>
       </w:pPr>
       <w:r>
         <w:rPr>
-          <w:lang w:val="en-CA"/>
-        </w:rPr>
-        <w:t>Add to Waitlist - Unavailable equipment-</w:t>
+          <w:highlight w:val="yellow"/>
+          <w:lang w:val="en-CA"/>
+        </w:rPr>
+        <w:t>Add to W</w:t>
+      </w:r>
+      <w:r>
+        <w:rPr>
+          <w:highlight w:val="yellow"/>
+          <w:lang w:val="en-CA"/>
+        </w:rPr>
+        <w:t>aitlist - Unavailable equipment</w:t>
       </w:r>
     </w:p>
     <w:p>
@@ -7368,14 +7332,16 @@
         <w:ind w:hanging="360"/>
         <w:contextualSpacing/>
         <w:rPr>
+          <w:highlight w:val="yellow"/>
           <w:lang w:val="en-CA"/>
         </w:rPr>
       </w:pPr>
       <w:r>
         <w:rPr>
-          <w:lang w:val="en-CA"/>
-        </w:rPr>
-        <w:t>With overlap on Waitlist-</w:t>
+          <w:highlight w:val="yellow"/>
+          <w:lang w:val="en-CA"/>
+        </w:rPr>
+        <w:t>With overlap on Waitlist</w:t>
       </w:r>
     </w:p>
     <w:p>
@@ -7387,14 +7353,16 @@
         <w:ind w:hanging="360"/>
         <w:contextualSpacing/>
         <w:rPr>
+          <w:highlight w:val="yellow"/>
           <w:lang w:val="en-CA"/>
         </w:rPr>
       </w:pPr>
       <w:r>
         <w:rPr>
-          <w:lang w:val="en-CA"/>
-        </w:rPr>
-        <w:t>With available equipment-</w:t>
+          <w:highlight w:val="yellow"/>
+          <w:lang w:val="en-CA"/>
+        </w:rPr>
+        <w:t>With available equipment</w:t>
       </w:r>
     </w:p>
     <w:p>
@@ -7406,14 +7374,16 @@
         <w:ind w:hanging="360"/>
         <w:contextualSpacing/>
         <w:rPr>
+          <w:highlight w:val="yellow"/>
           <w:lang w:val="en-CA"/>
         </w:rPr>
       </w:pPr>
       <w:r>
         <w:rPr>
-          <w:lang w:val="en-CA"/>
-        </w:rPr>
-        <w:t>Only Change Description-</w:t>
+          <w:highlight w:val="yellow"/>
+          <w:lang w:val="en-CA"/>
+        </w:rPr>
+        <w:t>Only Change Description</w:t>
       </w:r>
     </w:p>
     <w:p>
@@ -7425,20 +7395,16 @@
         <w:ind w:hanging="360"/>
         <w:contextualSpacing/>
         <w:rPr>
+          <w:highlight w:val="yellow"/>
           <w:lang w:val="en-CA"/>
         </w:rPr>
       </w:pPr>
       <w:r>
         <w:rPr>
-          <w:lang w:val="en-CA"/>
-        </w:rPr>
-        <w:t>Times</w:t>
-      </w:r>
-      <w:r>
-        <w:rPr>
-          <w:lang w:val="en-CA"/>
-        </w:rPr>
-        <w:t>lot full</w:t>
+          <w:highlight w:val="yellow"/>
+          <w:lang w:val="en-CA"/>
+        </w:rPr>
+        <w:t>Timeslot full</w:t>
       </w:r>
     </w:p>
     <w:p>
@@ -7459,6 +7425,8 @@
         </w:rPr>
         <w:t>Room Busy-</w:t>
       </w:r>
+      <w:bookmarkStart w:id="0" w:name="_GoBack"/>
+      <w:bookmarkEnd w:id="0"/>
     </w:p>
     <w:p>
       <w:pPr>
@@ -7722,13 +7690,7 @@
         <w:rPr>
           <w:lang w:val="en-CA"/>
         </w:rPr>
-        <w:t>***Att</w:t>
-      </w:r>
-      <w:r>
-        <w:rPr>
-          <w:lang w:val="en-CA"/>
-        </w:rPr>
-        <w:t>empt Blocking for 30 seconds afterwards</w:t>
+        <w:t>***Attempt Blocking for 30 seconds afterwards</w:t>
       </w:r>
     </w:p>
     <w:p>
@@ -7742,93 +7704,6 @@
           <w:lang w:val="en-CA"/>
         </w:rPr>
         <w:t>***Timeout Reservation after 60 seconds</w:t>
-      </w:r>
-    </w:p>
-    <w:p>
-      <w:pPr>
-        <w:rPr>
-          <w:lang w:val="en-CA"/>
-        </w:rPr>
-      </w:pPr>
-    </w:p>
-    <w:p>
-      <w:pPr>
-        <w:rPr>
-          <w:b/>
-          <w:lang w:val="en-CA"/>
-        </w:rPr>
-      </w:pPr>
-      <w:r>
-        <w:rPr>
-          <w:b/>
-          <w:lang w:val="en-CA"/>
-        </w:rPr>
-        <w:t>Close Browser</w:t>
-      </w:r>
-    </w:p>
-    <w:p>
-      <w:pPr>
-        <w:rPr>
-          <w:b/>
-          <w:lang w:val="en-CA"/>
-        </w:rPr>
-      </w:pPr>
-    </w:p>
-    <w:p>
-      <w:pPr>
-        <w:numPr>
-          <w:ilvl w:val="0"/>
-          <w:numId w:val="4"/>
-        </w:numPr>
-        <w:ind w:hanging="360"/>
-        <w:contextualSpacing/>
-        <w:rPr>
-          <w:lang w:val="en-CA"/>
-        </w:rPr>
-      </w:pPr>
-      <w:r>
-        <w:rPr>
-          <w:lang w:val="en-CA"/>
-        </w:rPr>
-        <w:t>Logout</w:t>
-      </w:r>
-    </w:p>
-    <w:p>
-      <w:pPr>
-        <w:numPr>
-          <w:ilvl w:val="0"/>
-          <w:numId w:val="4"/>
-        </w:numPr>
-        <w:ind w:hanging="360"/>
-        <w:contextualSpacing/>
-        <w:rPr>
-          <w:lang w:val="en-CA"/>
-        </w:rPr>
-      </w:pPr>
-      <w:r>
-        <w:rPr>
-          <w:lang w:val="en-CA"/>
-        </w:rPr>
-        <w:t>Server Unlock</w:t>
-      </w:r>
-    </w:p>
-    <w:p>
-      <w:pPr>
-        <w:numPr>
-          <w:ilvl w:val="0"/>
-          <w:numId w:val="4"/>
-        </w:numPr>
-        <w:ind w:hanging="360"/>
-        <w:contextualSpacing/>
-        <w:rPr>
-          <w:lang w:val="en-CA"/>
-        </w:rPr>
-      </w:pPr>
-      <w:r>
-        <w:rPr>
-          <w:lang w:val="en-CA"/>
-        </w:rPr>
-        <w:t>Set Attempt to 1</w:t>
       </w:r>
     </w:p>
     <w:sectPr>

</xml_diff>

<commit_message>
Aspect Final Testing Part 3
</commit_message>
<xml_diff>
--- a/Documentation/TestingPlan.docx
+++ b/Documentation/TestingPlan.docx
@@ -7416,17 +7416,26 @@
         <w:ind w:hanging="360"/>
         <w:contextualSpacing/>
         <w:rPr>
+          <w:highlight w:val="yellow"/>
           <w:lang w:val="en-CA"/>
         </w:rPr>
       </w:pPr>
       <w:r>
         <w:rPr>
-          <w:lang w:val="en-CA"/>
-        </w:rPr>
-        <w:t>Room Busy-</w:t>
+          <w:highlight w:val="yellow"/>
+          <w:lang w:val="en-CA"/>
+        </w:rPr>
+        <w:t xml:space="preserve">Room </w:t>
       </w:r>
       <w:bookmarkStart w:id="0" w:name="_GoBack"/>
       <w:bookmarkEnd w:id="0"/>
+      <w:r>
+        <w:rPr>
+          <w:highlight w:val="yellow"/>
+          <w:lang w:val="en-CA"/>
+        </w:rPr>
+        <w:t>Busy</w:t>
+      </w:r>
     </w:p>
     <w:p>
       <w:pPr>
@@ -7437,14 +7446,23 @@
         <w:ind w:hanging="360"/>
         <w:contextualSpacing/>
         <w:rPr>
+          <w:highlight w:val="yellow"/>
           <w:lang w:val="en-CA"/>
         </w:rPr>
       </w:pPr>
       <w:r>
         <w:rPr>
-          <w:lang w:val="en-CA"/>
-        </w:rPr>
-        <w:t>Add to Waitlist - Normal-</w:t>
+          <w:highlight w:val="yellow"/>
+          <w:lang w:val="en-CA"/>
+        </w:rPr>
+        <w:t>Add to Wait</w:t>
+      </w:r>
+      <w:r>
+        <w:rPr>
+          <w:highlight w:val="yellow"/>
+          <w:lang w:val="en-CA"/>
+        </w:rPr>
+        <w:t>list - Normal</w:t>
       </w:r>
     </w:p>
     <w:p>
@@ -7456,11 +7474,13 @@
         <w:ind w:hanging="360"/>
         <w:contextualSpacing/>
         <w:rPr>
+          <w:highlight w:val="yellow"/>
           <w:lang w:val="en-CA"/>
         </w:rPr>
       </w:pPr>
       <w:r>
         <w:rPr>
+          <w:highlight w:val="yellow"/>
           <w:lang w:val="en-CA"/>
         </w:rPr>
         <w:t>Add to Waitlist - Capstone</w:t>

</xml_diff>

<commit_message>
Finalized Documentation of SRS
</commit_message>
<xml_diff>
--- a/Documentation/TestingPlan.docx
+++ b/Documentation/TestingPlan.docx
@@ -49,285 +49,6 @@
         </w:rPr>
       </w:pPr>
     </w:p>
-    <w:tbl>
-      <w:tblPr>
-        <w:tblStyle w:val="a"/>
-        <w:tblW w:w="9360" w:type="dxa"/>
-        <w:tblBorders>
-          <w:top w:val="single" w:sz="8" w:space="0" w:color="000000"/>
-          <w:left w:val="single" w:sz="8" w:space="0" w:color="000000"/>
-          <w:bottom w:val="single" w:sz="8" w:space="0" w:color="000000"/>
-          <w:right w:val="single" w:sz="8" w:space="0" w:color="000000"/>
-          <w:insideH w:val="single" w:sz="8" w:space="0" w:color="000000"/>
-          <w:insideV w:val="single" w:sz="8" w:space="0" w:color="000000"/>
-        </w:tblBorders>
-        <w:tblLayout w:type="fixed"/>
-        <w:tblLook w:val="0600" w:firstRow="0" w:lastRow="0" w:firstColumn="0" w:lastColumn="0" w:noHBand="1" w:noVBand="1"/>
-      </w:tblPr>
-      <w:tblGrid>
-        <w:gridCol w:w="2760"/>
-        <w:gridCol w:w="6600"/>
-      </w:tblGrid>
-      <w:tr>
-        <w:tc>
-          <w:tcPr>
-            <w:tcW w:w="2760" w:type="dxa"/>
-            <w:shd w:val="clear" w:color="auto" w:fill="CCCCCC"/>
-            <w:tcMar>
-              <w:top w:w="100" w:type="dxa"/>
-              <w:left w:w="100" w:type="dxa"/>
-              <w:bottom w:w="100" w:type="dxa"/>
-              <w:right w:w="100" w:type="dxa"/>
-            </w:tcMar>
-          </w:tcPr>
-          <w:p>
-            <w:pPr>
-              <w:widowControl w:val="0"/>
-              <w:spacing w:line="240" w:lineRule="auto"/>
-              <w:jc w:val="center"/>
-              <w:rPr>
-                <w:b/>
-                <w:lang w:val="en-CA"/>
-              </w:rPr>
-            </w:pPr>
-            <w:r>
-              <w:rPr>
-                <w:b/>
-                <w:lang w:val="en-CA"/>
-              </w:rPr>
-              <w:t>Acceptance Test 1</w:t>
-            </w:r>
-          </w:p>
-        </w:tc>
-        <w:tc>
-          <w:tcPr>
-            <w:tcW w:w="6600" w:type="dxa"/>
-            <w:shd w:val="clear" w:color="auto" w:fill="A4C2F4"/>
-            <w:tcMar>
-              <w:top w:w="100" w:type="dxa"/>
-              <w:left w:w="100" w:type="dxa"/>
-              <w:bottom w:w="100" w:type="dxa"/>
-              <w:right w:w="100" w:type="dxa"/>
-            </w:tcMar>
-          </w:tcPr>
-          <w:p>
-            <w:pPr>
-              <w:widowControl w:val="0"/>
-              <w:spacing w:line="240" w:lineRule="auto"/>
-              <w:jc w:val="center"/>
-              <w:rPr>
-                <w:b/>
-                <w:lang w:val="en-CA"/>
-              </w:rPr>
-            </w:pPr>
-            <w:r>
-              <w:rPr>
-                <w:b/>
-                <w:lang w:val="en-CA"/>
-              </w:rPr>
-              <w:t xml:space="preserve">As a </w:t>
-            </w:r>
-            <w:proofErr w:type="gramStart"/>
-            <w:r>
-              <w:rPr>
-                <w:b/>
-                <w:lang w:val="en-CA"/>
-              </w:rPr>
-              <w:t>user</w:t>
-            </w:r>
-            <w:proofErr w:type="gramEnd"/>
-            <w:r>
-              <w:rPr>
-                <w:b/>
-                <w:lang w:val="en-CA"/>
-              </w:rPr>
-              <w:t xml:space="preserve"> I want to sign into the Web Application</w:t>
-            </w:r>
-          </w:p>
-        </w:tc>
-      </w:tr>
-      <w:tr>
-        <w:trPr>
-          <w:trHeight w:val="1020"/>
-        </w:trPr>
-        <w:tc>
-          <w:tcPr>
-            <w:tcW w:w="2760" w:type="dxa"/>
-            <w:shd w:val="clear" w:color="auto" w:fill="CCCCCC"/>
-            <w:tcMar>
-              <w:top w:w="100" w:type="dxa"/>
-              <w:left w:w="100" w:type="dxa"/>
-              <w:bottom w:w="100" w:type="dxa"/>
-              <w:right w:w="100" w:type="dxa"/>
-            </w:tcMar>
-          </w:tcPr>
-          <w:p>
-            <w:pPr>
-              <w:widowControl w:val="0"/>
-              <w:spacing w:line="240" w:lineRule="auto"/>
-              <w:jc w:val="center"/>
-              <w:rPr>
-                <w:b/>
-                <w:lang w:val="en-CA"/>
-              </w:rPr>
-            </w:pPr>
-            <w:r>
-              <w:rPr>
-                <w:b/>
-                <w:lang w:val="en-CA"/>
-              </w:rPr>
-              <w:t>Acceptance Criteria</w:t>
-            </w:r>
-          </w:p>
-        </w:tc>
-        <w:tc>
-          <w:tcPr>
-            <w:tcW w:w="6600" w:type="dxa"/>
-            <w:tcMar>
-              <w:top w:w="100" w:type="dxa"/>
-              <w:left w:w="100" w:type="dxa"/>
-              <w:bottom w:w="100" w:type="dxa"/>
-              <w:right w:w="100" w:type="dxa"/>
-            </w:tcMar>
-          </w:tcPr>
-          <w:p>
-            <w:pPr>
-              <w:widowControl w:val="0"/>
-              <w:spacing w:line="240" w:lineRule="auto"/>
-              <w:rPr>
-                <w:lang w:val="en-CA"/>
-              </w:rPr>
-            </w:pPr>
-            <w:r>
-              <w:rPr>
-                <w:lang w:val="en-CA"/>
-              </w:rPr>
-              <w:t>Upon successful Username and Password validation I am redirected to the main page of the application.</w:t>
-            </w:r>
-          </w:p>
-        </w:tc>
-      </w:tr>
-      <w:tr>
-        <w:tc>
-          <w:tcPr>
-            <w:tcW w:w="2760" w:type="dxa"/>
-            <w:shd w:val="clear" w:color="auto" w:fill="CCCCCC"/>
-            <w:tcMar>
-              <w:top w:w="100" w:type="dxa"/>
-              <w:left w:w="100" w:type="dxa"/>
-              <w:bottom w:w="100" w:type="dxa"/>
-              <w:right w:w="100" w:type="dxa"/>
-            </w:tcMar>
-          </w:tcPr>
-          <w:p>
-            <w:pPr>
-              <w:widowControl w:val="0"/>
-              <w:spacing w:line="240" w:lineRule="auto"/>
-              <w:jc w:val="center"/>
-              <w:rPr>
-                <w:b/>
-                <w:lang w:val="en-CA"/>
-              </w:rPr>
-            </w:pPr>
-            <w:r>
-              <w:rPr>
-                <w:b/>
-                <w:lang w:val="en-CA"/>
-              </w:rPr>
-              <w:t>Result</w:t>
-            </w:r>
-          </w:p>
-        </w:tc>
-        <w:tc>
-          <w:tcPr>
-            <w:tcW w:w="6600" w:type="dxa"/>
-            <w:tcMar>
-              <w:top w:w="100" w:type="dxa"/>
-              <w:left w:w="100" w:type="dxa"/>
-              <w:bottom w:w="100" w:type="dxa"/>
-              <w:right w:w="100" w:type="dxa"/>
-            </w:tcMar>
-          </w:tcPr>
-          <w:p>
-            <w:pPr>
-              <w:widowControl w:val="0"/>
-              <w:spacing w:line="240" w:lineRule="auto"/>
-              <w:rPr>
-                <w:b/>
-                <w:color w:val="6AA84F"/>
-                <w:lang w:val="en-CA"/>
-              </w:rPr>
-            </w:pPr>
-            <w:r>
-              <w:rPr>
-                <w:b/>
-                <w:color w:val="6AA84F"/>
-                <w:lang w:val="en-CA"/>
-              </w:rPr>
-              <w:t>Accepted</w:t>
-            </w:r>
-          </w:p>
-        </w:tc>
-      </w:tr>
-      <w:tr>
-        <w:tc>
-          <w:tcPr>
-            <w:tcW w:w="2760" w:type="dxa"/>
-            <w:shd w:val="clear" w:color="auto" w:fill="CCCCCC"/>
-            <w:tcMar>
-              <w:top w:w="100" w:type="dxa"/>
-              <w:left w:w="100" w:type="dxa"/>
-              <w:bottom w:w="100" w:type="dxa"/>
-              <w:right w:w="100" w:type="dxa"/>
-            </w:tcMar>
-          </w:tcPr>
-          <w:p>
-            <w:pPr>
-              <w:widowControl w:val="0"/>
-              <w:spacing w:line="240" w:lineRule="auto"/>
-              <w:jc w:val="center"/>
-              <w:rPr>
-                <w:b/>
-                <w:lang w:val="en-CA"/>
-              </w:rPr>
-            </w:pPr>
-            <w:r>
-              <w:rPr>
-                <w:b/>
-                <w:lang w:val="en-CA"/>
-              </w:rPr>
-              <w:t>Comments</w:t>
-            </w:r>
-          </w:p>
-        </w:tc>
-        <w:tc>
-          <w:tcPr>
-            <w:tcW w:w="6600" w:type="dxa"/>
-            <w:tcMar>
-              <w:top w:w="100" w:type="dxa"/>
-              <w:left w:w="100" w:type="dxa"/>
-              <w:bottom w:w="100" w:type="dxa"/>
-              <w:right w:w="100" w:type="dxa"/>
-            </w:tcMar>
-          </w:tcPr>
-          <w:p>
-            <w:pPr>
-              <w:widowControl w:val="0"/>
-              <w:spacing w:line="240" w:lineRule="auto"/>
-              <w:rPr>
-                <w:lang w:val="en-CA"/>
-              </w:rPr>
-            </w:pPr>
-            <w:r>
-              <w:rPr>
-                <w:lang w:val="en-CA"/>
-              </w:rPr>
-              <w:t>If validation is unsuccessful, the system will display an error and prompt the user to re-enter the credentials</w:t>
-            </w:r>
-          </w:p>
-        </w:tc>
-      </w:tr>
-    </w:tbl>
     <w:p>
       <w:pPr>
         <w:rPr>
@@ -935,279 +656,6 @@
         </w:rPr>
       </w:pPr>
     </w:p>
-    <w:tbl>
-      <w:tblPr>
-        <w:tblStyle w:val="a1"/>
-        <w:tblW w:w="9360" w:type="dxa"/>
-        <w:tblBorders>
-          <w:top w:val="single" w:sz="8" w:space="0" w:color="000000"/>
-          <w:left w:val="single" w:sz="8" w:space="0" w:color="000000"/>
-          <w:bottom w:val="single" w:sz="8" w:space="0" w:color="000000"/>
-          <w:right w:val="single" w:sz="8" w:space="0" w:color="000000"/>
-          <w:insideH w:val="single" w:sz="8" w:space="0" w:color="000000"/>
-          <w:insideV w:val="single" w:sz="8" w:space="0" w:color="000000"/>
-        </w:tblBorders>
-        <w:tblLayout w:type="fixed"/>
-        <w:tblLook w:val="0600" w:firstRow="0" w:lastRow="0" w:firstColumn="0" w:lastColumn="0" w:noHBand="1" w:noVBand="1"/>
-      </w:tblPr>
-      <w:tblGrid>
-        <w:gridCol w:w="2760"/>
-        <w:gridCol w:w="6600"/>
-      </w:tblGrid>
-      <w:tr>
-        <w:tc>
-          <w:tcPr>
-            <w:tcW w:w="2760" w:type="dxa"/>
-            <w:shd w:val="clear" w:color="auto" w:fill="CCCCCC"/>
-            <w:tcMar>
-              <w:top w:w="100" w:type="dxa"/>
-              <w:left w:w="100" w:type="dxa"/>
-              <w:bottom w:w="100" w:type="dxa"/>
-              <w:right w:w="100" w:type="dxa"/>
-            </w:tcMar>
-          </w:tcPr>
-          <w:p>
-            <w:pPr>
-              <w:widowControl w:val="0"/>
-              <w:spacing w:line="240" w:lineRule="auto"/>
-              <w:jc w:val="center"/>
-              <w:rPr>
-                <w:b/>
-                <w:lang w:val="en-CA"/>
-              </w:rPr>
-            </w:pPr>
-            <w:r>
-              <w:rPr>
-                <w:b/>
-                <w:lang w:val="en-CA"/>
-              </w:rPr>
-              <w:t>Acceptance Test 2</w:t>
-            </w:r>
-          </w:p>
-        </w:tc>
-        <w:tc>
-          <w:tcPr>
-            <w:tcW w:w="6600" w:type="dxa"/>
-            <w:shd w:val="clear" w:color="auto" w:fill="A4C2F4"/>
-            <w:tcMar>
-              <w:top w:w="100" w:type="dxa"/>
-              <w:left w:w="100" w:type="dxa"/>
-              <w:bottom w:w="100" w:type="dxa"/>
-              <w:right w:w="100" w:type="dxa"/>
-            </w:tcMar>
-          </w:tcPr>
-          <w:p>
-            <w:pPr>
-              <w:widowControl w:val="0"/>
-              <w:spacing w:line="240" w:lineRule="auto"/>
-              <w:jc w:val="center"/>
-              <w:rPr>
-                <w:b/>
-                <w:lang w:val="en-CA"/>
-              </w:rPr>
-            </w:pPr>
-            <w:r>
-              <w:rPr>
-                <w:b/>
-                <w:lang w:val="en-CA"/>
-              </w:rPr>
-              <w:t xml:space="preserve">As a </w:t>
-            </w:r>
-            <w:proofErr w:type="gramStart"/>
-            <w:r>
-              <w:rPr>
-                <w:b/>
-                <w:lang w:val="en-CA"/>
-              </w:rPr>
-              <w:t>user</w:t>
-            </w:r>
-            <w:proofErr w:type="gramEnd"/>
-            <w:r>
-              <w:rPr>
-                <w:b/>
-                <w:lang w:val="en-CA"/>
-              </w:rPr>
-              <w:t xml:space="preserve"> I want to sign out of the Web Application</w:t>
-            </w:r>
-          </w:p>
-        </w:tc>
-      </w:tr>
-      <w:tr>
-        <w:trPr>
-          <w:trHeight w:val="1020"/>
-        </w:trPr>
-        <w:tc>
-          <w:tcPr>
-            <w:tcW w:w="2760" w:type="dxa"/>
-            <w:shd w:val="clear" w:color="auto" w:fill="CCCCCC"/>
-            <w:tcMar>
-              <w:top w:w="100" w:type="dxa"/>
-              <w:left w:w="100" w:type="dxa"/>
-              <w:bottom w:w="100" w:type="dxa"/>
-              <w:right w:w="100" w:type="dxa"/>
-            </w:tcMar>
-          </w:tcPr>
-          <w:p>
-            <w:pPr>
-              <w:widowControl w:val="0"/>
-              <w:spacing w:line="240" w:lineRule="auto"/>
-              <w:jc w:val="center"/>
-              <w:rPr>
-                <w:b/>
-                <w:lang w:val="en-CA"/>
-              </w:rPr>
-            </w:pPr>
-            <w:r>
-              <w:rPr>
-                <w:b/>
-                <w:lang w:val="en-CA"/>
-              </w:rPr>
-              <w:t>Acceptance Criteria</w:t>
-            </w:r>
-          </w:p>
-        </w:tc>
-        <w:tc>
-          <w:tcPr>
-            <w:tcW w:w="6600" w:type="dxa"/>
-            <w:tcMar>
-              <w:top w:w="100" w:type="dxa"/>
-              <w:left w:w="100" w:type="dxa"/>
-              <w:bottom w:w="100" w:type="dxa"/>
-              <w:right w:w="100" w:type="dxa"/>
-            </w:tcMar>
-          </w:tcPr>
-          <w:p>
-            <w:pPr>
-              <w:widowControl w:val="0"/>
-              <w:spacing w:line="240" w:lineRule="auto"/>
-              <w:rPr>
-                <w:lang w:val="en-CA"/>
-              </w:rPr>
-            </w:pPr>
-            <w:r>
-              <w:rPr>
-                <w:lang w:val="en-CA"/>
-              </w:rPr>
-              <w:t>Upon selecting the Logout feature, the user’s session is terminated and is redirected to the Home page</w:t>
-            </w:r>
-          </w:p>
-        </w:tc>
-      </w:tr>
-      <w:tr>
-        <w:tc>
-          <w:tcPr>
-            <w:tcW w:w="2760" w:type="dxa"/>
-            <w:shd w:val="clear" w:color="auto" w:fill="CCCCCC"/>
-            <w:tcMar>
-              <w:top w:w="100" w:type="dxa"/>
-              <w:left w:w="100" w:type="dxa"/>
-              <w:bottom w:w="100" w:type="dxa"/>
-              <w:right w:w="100" w:type="dxa"/>
-            </w:tcMar>
-          </w:tcPr>
-          <w:p>
-            <w:pPr>
-              <w:widowControl w:val="0"/>
-              <w:spacing w:line="240" w:lineRule="auto"/>
-              <w:jc w:val="center"/>
-              <w:rPr>
-                <w:b/>
-                <w:lang w:val="en-CA"/>
-              </w:rPr>
-            </w:pPr>
-            <w:r>
-              <w:rPr>
-                <w:b/>
-                <w:lang w:val="en-CA"/>
-              </w:rPr>
-              <w:t>Result</w:t>
-            </w:r>
-          </w:p>
-        </w:tc>
-        <w:tc>
-          <w:tcPr>
-            <w:tcW w:w="6600" w:type="dxa"/>
-            <w:tcMar>
-              <w:top w:w="100" w:type="dxa"/>
-              <w:left w:w="100" w:type="dxa"/>
-              <w:bottom w:w="100" w:type="dxa"/>
-              <w:right w:w="100" w:type="dxa"/>
-            </w:tcMar>
-          </w:tcPr>
-          <w:p>
-            <w:pPr>
-              <w:widowControl w:val="0"/>
-              <w:spacing w:line="240" w:lineRule="auto"/>
-              <w:rPr>
-                <w:b/>
-                <w:color w:val="6AA84F"/>
-                <w:lang w:val="en-CA"/>
-              </w:rPr>
-            </w:pPr>
-            <w:r>
-              <w:rPr>
-                <w:b/>
-                <w:color w:val="6AA84F"/>
-                <w:lang w:val="en-CA"/>
-              </w:rPr>
-              <w:t>Accepted</w:t>
-            </w:r>
-          </w:p>
-        </w:tc>
-      </w:tr>
-      <w:tr>
-        <w:tc>
-          <w:tcPr>
-            <w:tcW w:w="2760" w:type="dxa"/>
-            <w:shd w:val="clear" w:color="auto" w:fill="CCCCCC"/>
-            <w:tcMar>
-              <w:top w:w="100" w:type="dxa"/>
-              <w:left w:w="100" w:type="dxa"/>
-              <w:bottom w:w="100" w:type="dxa"/>
-              <w:right w:w="100" w:type="dxa"/>
-            </w:tcMar>
-          </w:tcPr>
-          <w:p>
-            <w:pPr>
-              <w:widowControl w:val="0"/>
-              <w:spacing w:line="240" w:lineRule="auto"/>
-              <w:jc w:val="center"/>
-              <w:rPr>
-                <w:b/>
-                <w:lang w:val="en-CA"/>
-              </w:rPr>
-            </w:pPr>
-            <w:r>
-              <w:rPr>
-                <w:b/>
-                <w:lang w:val="en-CA"/>
-              </w:rPr>
-              <w:t>Comments</w:t>
-            </w:r>
-          </w:p>
-        </w:tc>
-        <w:tc>
-          <w:tcPr>
-            <w:tcW w:w="6600" w:type="dxa"/>
-            <w:tcMar>
-              <w:top w:w="100" w:type="dxa"/>
-              <w:left w:w="100" w:type="dxa"/>
-              <w:bottom w:w="100" w:type="dxa"/>
-              <w:right w:w="100" w:type="dxa"/>
-            </w:tcMar>
-          </w:tcPr>
-          <w:p>
-            <w:pPr>
-              <w:widowControl w:val="0"/>
-              <w:spacing w:line="240" w:lineRule="auto"/>
-              <w:rPr>
-                <w:lang w:val="en-CA"/>
-              </w:rPr>
-            </w:pPr>
-          </w:p>
-        </w:tc>
-      </w:tr>
-    </w:tbl>
     <w:p>
       <w:pPr>
         <w:rPr>
@@ -1693,292 +1141,6 @@
     </w:p>
     <w:tbl>
       <w:tblPr>
-        <w:tblStyle w:val="a3"/>
-        <w:tblW w:w="9360" w:type="dxa"/>
-        <w:tblBorders>
-          <w:top w:val="single" w:sz="8" w:space="0" w:color="000000"/>
-          <w:left w:val="single" w:sz="8" w:space="0" w:color="000000"/>
-          <w:bottom w:val="single" w:sz="8" w:space="0" w:color="000000"/>
-          <w:right w:val="single" w:sz="8" w:space="0" w:color="000000"/>
-          <w:insideH w:val="single" w:sz="8" w:space="0" w:color="000000"/>
-          <w:insideV w:val="single" w:sz="8" w:space="0" w:color="000000"/>
-        </w:tblBorders>
-        <w:tblLayout w:type="fixed"/>
-        <w:tblLook w:val="0600" w:firstRow="0" w:lastRow="0" w:firstColumn="0" w:lastColumn="0" w:noHBand="1" w:noVBand="1"/>
-      </w:tblPr>
-      <w:tblGrid>
-        <w:gridCol w:w="2760"/>
-        <w:gridCol w:w="6600"/>
-      </w:tblGrid>
-      <w:tr>
-        <w:tc>
-          <w:tcPr>
-            <w:tcW w:w="2760" w:type="dxa"/>
-            <w:shd w:val="clear" w:color="auto" w:fill="CCCCCC"/>
-            <w:tcMar>
-              <w:top w:w="100" w:type="dxa"/>
-              <w:left w:w="100" w:type="dxa"/>
-              <w:bottom w:w="100" w:type="dxa"/>
-              <w:right w:w="100" w:type="dxa"/>
-            </w:tcMar>
-          </w:tcPr>
-          <w:p>
-            <w:pPr>
-              <w:widowControl w:val="0"/>
-              <w:spacing w:line="240" w:lineRule="auto"/>
-              <w:jc w:val="center"/>
-              <w:rPr>
-                <w:b/>
-                <w:lang w:val="en-CA"/>
-              </w:rPr>
-            </w:pPr>
-            <w:r>
-              <w:rPr>
-                <w:b/>
-                <w:lang w:val="en-CA"/>
-              </w:rPr>
-              <w:t>Acceptance Test 3</w:t>
-            </w:r>
-          </w:p>
-        </w:tc>
-        <w:tc>
-          <w:tcPr>
-            <w:tcW w:w="6600" w:type="dxa"/>
-            <w:shd w:val="clear" w:color="auto" w:fill="A4C2F4"/>
-            <w:tcMar>
-              <w:top w:w="100" w:type="dxa"/>
-              <w:left w:w="100" w:type="dxa"/>
-              <w:bottom w:w="100" w:type="dxa"/>
-              <w:right w:w="100" w:type="dxa"/>
-            </w:tcMar>
-          </w:tcPr>
-          <w:p>
-            <w:pPr>
-              <w:widowControl w:val="0"/>
-              <w:spacing w:line="240" w:lineRule="auto"/>
-              <w:jc w:val="center"/>
-              <w:rPr>
-                <w:b/>
-                <w:lang w:val="en-CA"/>
-              </w:rPr>
-            </w:pPr>
-            <w:r>
-              <w:rPr>
-                <w:b/>
-                <w:lang w:val="en-CA"/>
-              </w:rPr>
-              <w:t xml:space="preserve">As a </w:t>
-            </w:r>
-            <w:proofErr w:type="gramStart"/>
-            <w:r>
-              <w:rPr>
-                <w:b/>
-                <w:lang w:val="en-CA"/>
-              </w:rPr>
-              <w:t>user</w:t>
-            </w:r>
-            <w:proofErr w:type="gramEnd"/>
-            <w:r>
-              <w:rPr>
-                <w:b/>
-                <w:lang w:val="en-CA"/>
-              </w:rPr>
-              <w:t xml:space="preserve"> I want to View the Calendar</w:t>
-            </w:r>
-          </w:p>
-        </w:tc>
-      </w:tr>
-      <w:tr>
-        <w:trPr>
-          <w:trHeight w:val="1020"/>
-        </w:trPr>
-        <w:tc>
-          <w:tcPr>
-            <w:tcW w:w="2760" w:type="dxa"/>
-            <w:shd w:val="clear" w:color="auto" w:fill="CCCCCC"/>
-            <w:tcMar>
-              <w:top w:w="100" w:type="dxa"/>
-              <w:left w:w="100" w:type="dxa"/>
-              <w:bottom w:w="100" w:type="dxa"/>
-              <w:right w:w="100" w:type="dxa"/>
-            </w:tcMar>
-          </w:tcPr>
-          <w:p>
-            <w:pPr>
-              <w:widowControl w:val="0"/>
-              <w:spacing w:line="240" w:lineRule="auto"/>
-              <w:jc w:val="center"/>
-              <w:rPr>
-                <w:b/>
-                <w:lang w:val="en-CA"/>
-              </w:rPr>
-            </w:pPr>
-            <w:r>
-              <w:rPr>
-                <w:b/>
-                <w:lang w:val="en-CA"/>
-              </w:rPr>
-              <w:t>Acceptance Criteria</w:t>
-            </w:r>
-          </w:p>
-        </w:tc>
-        <w:tc>
-          <w:tcPr>
-            <w:tcW w:w="6600" w:type="dxa"/>
-            <w:tcMar>
-              <w:top w:w="100" w:type="dxa"/>
-              <w:left w:w="100" w:type="dxa"/>
-              <w:bottom w:w="100" w:type="dxa"/>
-              <w:right w:w="100" w:type="dxa"/>
-            </w:tcMar>
-          </w:tcPr>
-          <w:p>
-            <w:pPr>
-              <w:widowControl w:val="0"/>
-              <w:spacing w:line="240" w:lineRule="auto"/>
-              <w:rPr>
-                <w:lang w:val="en-CA"/>
-              </w:rPr>
-            </w:pPr>
-            <w:r>
-              <w:rPr>
-                <w:lang w:val="en-CA"/>
-              </w:rPr>
-              <w:t>Upon logging in, selecting a specific date from the Calendar, or by selecting the “Calendar” option, the user can view and access time slots for various rooms.</w:t>
-            </w:r>
-          </w:p>
-        </w:tc>
-      </w:tr>
-      <w:tr>
-        <w:tc>
-          <w:tcPr>
-            <w:tcW w:w="2760" w:type="dxa"/>
-            <w:shd w:val="clear" w:color="auto" w:fill="CCCCCC"/>
-            <w:tcMar>
-              <w:top w:w="100" w:type="dxa"/>
-              <w:left w:w="100" w:type="dxa"/>
-              <w:bottom w:w="100" w:type="dxa"/>
-              <w:right w:w="100" w:type="dxa"/>
-            </w:tcMar>
-          </w:tcPr>
-          <w:p>
-            <w:pPr>
-              <w:widowControl w:val="0"/>
-              <w:spacing w:line="240" w:lineRule="auto"/>
-              <w:jc w:val="center"/>
-              <w:rPr>
-                <w:b/>
-                <w:lang w:val="en-CA"/>
-              </w:rPr>
-            </w:pPr>
-            <w:r>
-              <w:rPr>
-                <w:b/>
-                <w:lang w:val="en-CA"/>
-              </w:rPr>
-              <w:t>Result</w:t>
-            </w:r>
-          </w:p>
-        </w:tc>
-        <w:tc>
-          <w:tcPr>
-            <w:tcW w:w="6600" w:type="dxa"/>
-            <w:tcMar>
-              <w:top w:w="100" w:type="dxa"/>
-              <w:left w:w="100" w:type="dxa"/>
-              <w:bottom w:w="100" w:type="dxa"/>
-              <w:right w:w="100" w:type="dxa"/>
-            </w:tcMar>
-          </w:tcPr>
-          <w:p>
-            <w:pPr>
-              <w:widowControl w:val="0"/>
-              <w:spacing w:line="240" w:lineRule="auto"/>
-              <w:rPr>
-                <w:b/>
-                <w:color w:val="6AA84F"/>
-                <w:lang w:val="en-CA"/>
-              </w:rPr>
-            </w:pPr>
-            <w:r>
-              <w:rPr>
-                <w:b/>
-                <w:color w:val="6AA84F"/>
-                <w:lang w:val="en-CA"/>
-              </w:rPr>
-              <w:t>Accepted</w:t>
-            </w:r>
-          </w:p>
-        </w:tc>
-      </w:tr>
-      <w:tr>
-        <w:tc>
-          <w:tcPr>
-            <w:tcW w:w="2760" w:type="dxa"/>
-            <w:shd w:val="clear" w:color="auto" w:fill="CCCCCC"/>
-            <w:tcMar>
-              <w:top w:w="100" w:type="dxa"/>
-              <w:left w:w="100" w:type="dxa"/>
-              <w:bottom w:w="100" w:type="dxa"/>
-              <w:right w:w="100" w:type="dxa"/>
-            </w:tcMar>
-          </w:tcPr>
-          <w:p>
-            <w:pPr>
-              <w:widowControl w:val="0"/>
-              <w:spacing w:line="240" w:lineRule="auto"/>
-              <w:jc w:val="center"/>
-              <w:rPr>
-                <w:b/>
-                <w:lang w:val="en-CA"/>
-              </w:rPr>
-            </w:pPr>
-            <w:r>
-              <w:rPr>
-                <w:b/>
-                <w:lang w:val="en-CA"/>
-              </w:rPr>
-              <w:t>Comments</w:t>
-            </w:r>
-          </w:p>
-        </w:tc>
-        <w:tc>
-          <w:tcPr>
-            <w:tcW w:w="6600" w:type="dxa"/>
-            <w:tcMar>
-              <w:top w:w="100" w:type="dxa"/>
-              <w:left w:w="100" w:type="dxa"/>
-              <w:bottom w:w="100" w:type="dxa"/>
-              <w:right w:w="100" w:type="dxa"/>
-            </w:tcMar>
-          </w:tcPr>
-          <w:p>
-            <w:pPr>
-              <w:widowControl w:val="0"/>
-              <w:spacing w:line="240" w:lineRule="auto"/>
-              <w:rPr>
-                <w:lang w:val="en-CA"/>
-              </w:rPr>
-            </w:pPr>
-            <w:r>
-              <w:rPr>
-                <w:lang w:val="en-CA"/>
-              </w:rPr>
-              <w:t>Calendar View will show when rooms are not available, Current Reservations the user has (Position on the waitlist if applicable), as well as Reservations held by other users</w:t>
-            </w:r>
-          </w:p>
-        </w:tc>
-      </w:tr>
-    </w:tbl>
-    <w:p>
-      <w:pPr>
-        <w:rPr>
-          <w:lang w:val="en-CA"/>
-        </w:rPr>
-      </w:pPr>
-    </w:p>
-    <w:tbl>
-      <w:tblPr>
         <w:tblStyle w:val="a4"/>
         <w:tblW w:w="9360" w:type="dxa"/>
         <w:tblBorders>
@@ -2376,300 +1538,6 @@
         <w:t>Request Reservation - Cross Reference UC04 in SRS (3.2.3.4)</w:t>
       </w:r>
     </w:p>
-    <w:p>
-      <w:pPr>
-        <w:rPr>
-          <w:lang w:val="en-CA"/>
-        </w:rPr>
-      </w:pPr>
-    </w:p>
-    <w:tbl>
-      <w:tblPr>
-        <w:tblStyle w:val="a5"/>
-        <w:tblW w:w="9360" w:type="dxa"/>
-        <w:tblBorders>
-          <w:top w:val="single" w:sz="8" w:space="0" w:color="000000"/>
-          <w:left w:val="single" w:sz="8" w:space="0" w:color="000000"/>
-          <w:bottom w:val="single" w:sz="8" w:space="0" w:color="000000"/>
-          <w:right w:val="single" w:sz="8" w:space="0" w:color="000000"/>
-          <w:insideH w:val="single" w:sz="8" w:space="0" w:color="000000"/>
-          <w:insideV w:val="single" w:sz="8" w:space="0" w:color="000000"/>
-        </w:tblBorders>
-        <w:tblLayout w:type="fixed"/>
-        <w:tblLook w:val="0600" w:firstRow="0" w:lastRow="0" w:firstColumn="0" w:lastColumn="0" w:noHBand="1" w:noVBand="1"/>
-      </w:tblPr>
-      <w:tblGrid>
-        <w:gridCol w:w="2760"/>
-        <w:gridCol w:w="6600"/>
-      </w:tblGrid>
-      <w:tr>
-        <w:tc>
-          <w:tcPr>
-            <w:tcW w:w="2760" w:type="dxa"/>
-            <w:shd w:val="clear" w:color="auto" w:fill="CCCCCC"/>
-            <w:tcMar>
-              <w:top w:w="100" w:type="dxa"/>
-              <w:left w:w="100" w:type="dxa"/>
-              <w:bottom w:w="100" w:type="dxa"/>
-              <w:right w:w="100" w:type="dxa"/>
-            </w:tcMar>
-          </w:tcPr>
-          <w:p>
-            <w:pPr>
-              <w:widowControl w:val="0"/>
-              <w:spacing w:line="240" w:lineRule="auto"/>
-              <w:jc w:val="center"/>
-              <w:rPr>
-                <w:b/>
-                <w:lang w:val="en-CA"/>
-              </w:rPr>
-            </w:pPr>
-            <w:r>
-              <w:rPr>
-                <w:b/>
-                <w:lang w:val="en-CA"/>
-              </w:rPr>
-              <w:t>Acceptance Test 4</w:t>
-            </w:r>
-          </w:p>
-        </w:tc>
-        <w:tc>
-          <w:tcPr>
-            <w:tcW w:w="6600" w:type="dxa"/>
-            <w:shd w:val="clear" w:color="auto" w:fill="A4C2F4"/>
-            <w:tcMar>
-              <w:top w:w="100" w:type="dxa"/>
-              <w:left w:w="100" w:type="dxa"/>
-              <w:bottom w:w="100" w:type="dxa"/>
-              <w:right w:w="100" w:type="dxa"/>
-            </w:tcMar>
-          </w:tcPr>
-          <w:p>
-            <w:pPr>
-              <w:widowControl w:val="0"/>
-              <w:spacing w:line="240" w:lineRule="auto"/>
-              <w:jc w:val="center"/>
-              <w:rPr>
-                <w:b/>
-                <w:lang w:val="en-CA"/>
-              </w:rPr>
-            </w:pPr>
-            <w:r>
-              <w:rPr>
-                <w:b/>
-                <w:lang w:val="en-CA"/>
-              </w:rPr>
-              <w:t xml:space="preserve">As a </w:t>
-            </w:r>
-            <w:proofErr w:type="gramStart"/>
-            <w:r>
-              <w:rPr>
-                <w:b/>
-                <w:lang w:val="en-CA"/>
-              </w:rPr>
-              <w:t>user</w:t>
-            </w:r>
-            <w:proofErr w:type="gramEnd"/>
-            <w:r>
-              <w:rPr>
-                <w:b/>
-                <w:lang w:val="en-CA"/>
-              </w:rPr>
-              <w:t xml:space="preserve"> I want to create a reservation</w:t>
-            </w:r>
-          </w:p>
-        </w:tc>
-      </w:tr>
-      <w:tr>
-        <w:trPr>
-          <w:trHeight w:val="1020"/>
-        </w:trPr>
-        <w:tc>
-          <w:tcPr>
-            <w:tcW w:w="2760" w:type="dxa"/>
-            <w:shd w:val="clear" w:color="auto" w:fill="CCCCCC"/>
-            <w:tcMar>
-              <w:top w:w="100" w:type="dxa"/>
-              <w:left w:w="100" w:type="dxa"/>
-              <w:bottom w:w="100" w:type="dxa"/>
-              <w:right w:w="100" w:type="dxa"/>
-            </w:tcMar>
-          </w:tcPr>
-          <w:p>
-            <w:pPr>
-              <w:widowControl w:val="0"/>
-              <w:spacing w:line="240" w:lineRule="auto"/>
-              <w:jc w:val="center"/>
-              <w:rPr>
-                <w:b/>
-                <w:lang w:val="en-CA"/>
-              </w:rPr>
-            </w:pPr>
-            <w:r>
-              <w:rPr>
-                <w:b/>
-                <w:lang w:val="en-CA"/>
-              </w:rPr>
-              <w:t>Acceptance Criteria</w:t>
-            </w:r>
-          </w:p>
-        </w:tc>
-        <w:tc>
-          <w:tcPr>
-            <w:tcW w:w="6600" w:type="dxa"/>
-            <w:tcMar>
-              <w:top w:w="100" w:type="dxa"/>
-              <w:left w:w="100" w:type="dxa"/>
-              <w:bottom w:w="100" w:type="dxa"/>
-              <w:right w:w="100" w:type="dxa"/>
-            </w:tcMar>
-          </w:tcPr>
-          <w:p>
-            <w:pPr>
-              <w:widowControl w:val="0"/>
-              <w:spacing w:line="240" w:lineRule="auto"/>
-              <w:rPr>
-                <w:lang w:val="en-CA"/>
-              </w:rPr>
-            </w:pPr>
-            <w:r>
-              <w:rPr>
-                <w:lang w:val="en-CA"/>
-              </w:rPr>
-              <w:t xml:space="preserve">Upon selecting a given timeslot in a specific room, I want to create a reservation in the 60 </w:t>
-            </w:r>
-            <w:proofErr w:type="gramStart"/>
-            <w:r>
-              <w:rPr>
-                <w:lang w:val="en-CA"/>
-              </w:rPr>
-              <w:t>seconds</w:t>
-            </w:r>
-            <w:proofErr w:type="gramEnd"/>
-            <w:r>
-              <w:rPr>
-                <w:lang w:val="en-CA"/>
-              </w:rPr>
-              <w:t xml:space="preserve"> time frame by entering the description, equipment quantities and amount of weeks for recursion</w:t>
-            </w:r>
-          </w:p>
-        </w:tc>
-      </w:tr>
-      <w:tr>
-        <w:tc>
-          <w:tcPr>
-            <w:tcW w:w="2760" w:type="dxa"/>
-            <w:shd w:val="clear" w:color="auto" w:fill="CCCCCC"/>
-            <w:tcMar>
-              <w:top w:w="100" w:type="dxa"/>
-              <w:left w:w="100" w:type="dxa"/>
-              <w:bottom w:w="100" w:type="dxa"/>
-              <w:right w:w="100" w:type="dxa"/>
-            </w:tcMar>
-          </w:tcPr>
-          <w:p>
-            <w:pPr>
-              <w:widowControl w:val="0"/>
-              <w:spacing w:line="240" w:lineRule="auto"/>
-              <w:jc w:val="center"/>
-              <w:rPr>
-                <w:b/>
-                <w:lang w:val="en-CA"/>
-              </w:rPr>
-            </w:pPr>
-            <w:r>
-              <w:rPr>
-                <w:b/>
-                <w:lang w:val="en-CA"/>
-              </w:rPr>
-              <w:t>Result</w:t>
-            </w:r>
-          </w:p>
-        </w:tc>
-        <w:tc>
-          <w:tcPr>
-            <w:tcW w:w="6600" w:type="dxa"/>
-            <w:tcMar>
-              <w:top w:w="100" w:type="dxa"/>
-              <w:left w:w="100" w:type="dxa"/>
-              <w:bottom w:w="100" w:type="dxa"/>
-              <w:right w:w="100" w:type="dxa"/>
-            </w:tcMar>
-          </w:tcPr>
-          <w:p>
-            <w:pPr>
-              <w:widowControl w:val="0"/>
-              <w:spacing w:line="240" w:lineRule="auto"/>
-              <w:rPr>
-                <w:b/>
-                <w:color w:val="6AA84F"/>
-                <w:lang w:val="en-CA"/>
-              </w:rPr>
-            </w:pPr>
-            <w:r>
-              <w:rPr>
-                <w:b/>
-                <w:color w:val="6AA84F"/>
-                <w:lang w:val="en-CA"/>
-              </w:rPr>
-              <w:t>Accepted</w:t>
-            </w:r>
-          </w:p>
-        </w:tc>
-      </w:tr>
-      <w:tr>
-        <w:tc>
-          <w:tcPr>
-            <w:tcW w:w="2760" w:type="dxa"/>
-            <w:shd w:val="clear" w:color="auto" w:fill="CCCCCC"/>
-            <w:tcMar>
-              <w:top w:w="100" w:type="dxa"/>
-              <w:left w:w="100" w:type="dxa"/>
-              <w:bottom w:w="100" w:type="dxa"/>
-              <w:right w:w="100" w:type="dxa"/>
-            </w:tcMar>
-          </w:tcPr>
-          <w:p>
-            <w:pPr>
-              <w:widowControl w:val="0"/>
-              <w:spacing w:line="240" w:lineRule="auto"/>
-              <w:jc w:val="center"/>
-              <w:rPr>
-                <w:b/>
-                <w:lang w:val="en-CA"/>
-              </w:rPr>
-            </w:pPr>
-            <w:r>
-              <w:rPr>
-                <w:b/>
-                <w:lang w:val="en-CA"/>
-              </w:rPr>
-              <w:t>Comments</w:t>
-            </w:r>
-          </w:p>
-        </w:tc>
-        <w:tc>
-          <w:tcPr>
-            <w:tcW w:w="6600" w:type="dxa"/>
-            <w:tcMar>
-              <w:top w:w="100" w:type="dxa"/>
-              <w:left w:w="100" w:type="dxa"/>
-              <w:bottom w:w="100" w:type="dxa"/>
-              <w:right w:w="100" w:type="dxa"/>
-            </w:tcMar>
-          </w:tcPr>
-          <w:p>
-            <w:pPr>
-              <w:widowControl w:val="0"/>
-              <w:spacing w:line="240" w:lineRule="auto"/>
-              <w:rPr>
-                <w:lang w:val="en-CA"/>
-              </w:rPr>
-            </w:pPr>
-          </w:p>
-        </w:tc>
-      </w:tr>
-    </w:tbl>
     <w:p>
       <w:pPr>
         <w:rPr>
@@ -3370,14 +2238,7 @@
               <w:rPr>
                 <w:lang w:val="en-CA"/>
               </w:rPr>
-              <w:t xml:space="preserve">*A recurring reservation will attempt to book the same room at the same time for multiple weeks. In the event a room is not available for one of the recurring weeks the user will be notified of conflicts (possibly placed on the Waitlist) and the time slot will still be booked in the subsequent weeks where </w:t>
-            </w:r>
-            <w:r>
-              <w:rPr>
-                <w:lang w:val="en-CA"/>
-              </w:rPr>
-              <w:lastRenderedPageBreak/>
-              <w:t>no conflict is detected.</w:t>
+              <w:t>*A recurring reservation will attempt to book the same room at the same time for multiple weeks. In the event a room is not available for one of the recurring weeks the user will be notified of conflicts (possibly placed on the Waitlist) and the time slot will still be booked in the subsequent weeks where no conflict is detected.</w:t>
             </w:r>
           </w:p>
           <w:p>
@@ -3481,286 +2342,6 @@
         <w:t>Modify Reservation - Cross Reference UC05 in SRS (3.2.3.5)</w:t>
       </w:r>
     </w:p>
-    <w:p>
-      <w:pPr>
-        <w:rPr>
-          <w:lang w:val="en-CA"/>
-        </w:rPr>
-      </w:pPr>
-    </w:p>
-    <w:tbl>
-      <w:tblPr>
-        <w:tblStyle w:val="a7"/>
-        <w:tblW w:w="9360" w:type="dxa"/>
-        <w:tblBorders>
-          <w:top w:val="single" w:sz="8" w:space="0" w:color="000000"/>
-          <w:left w:val="single" w:sz="8" w:space="0" w:color="000000"/>
-          <w:bottom w:val="single" w:sz="8" w:space="0" w:color="000000"/>
-          <w:right w:val="single" w:sz="8" w:space="0" w:color="000000"/>
-          <w:insideH w:val="single" w:sz="8" w:space="0" w:color="000000"/>
-          <w:insideV w:val="single" w:sz="8" w:space="0" w:color="000000"/>
-        </w:tblBorders>
-        <w:tblLayout w:type="fixed"/>
-        <w:tblLook w:val="0600" w:firstRow="0" w:lastRow="0" w:firstColumn="0" w:lastColumn="0" w:noHBand="1" w:noVBand="1"/>
-      </w:tblPr>
-      <w:tblGrid>
-        <w:gridCol w:w="2760"/>
-        <w:gridCol w:w="6600"/>
-      </w:tblGrid>
-      <w:tr>
-        <w:tc>
-          <w:tcPr>
-            <w:tcW w:w="2760" w:type="dxa"/>
-            <w:shd w:val="clear" w:color="auto" w:fill="CCCCCC"/>
-            <w:tcMar>
-              <w:top w:w="100" w:type="dxa"/>
-              <w:left w:w="100" w:type="dxa"/>
-              <w:bottom w:w="100" w:type="dxa"/>
-              <w:right w:w="100" w:type="dxa"/>
-            </w:tcMar>
-          </w:tcPr>
-          <w:p>
-            <w:pPr>
-              <w:widowControl w:val="0"/>
-              <w:spacing w:line="240" w:lineRule="auto"/>
-              <w:jc w:val="center"/>
-              <w:rPr>
-                <w:b/>
-                <w:lang w:val="en-CA"/>
-              </w:rPr>
-            </w:pPr>
-            <w:r>
-              <w:rPr>
-                <w:b/>
-                <w:lang w:val="en-CA"/>
-              </w:rPr>
-              <w:t>Acceptance Test 5</w:t>
-            </w:r>
-          </w:p>
-        </w:tc>
-        <w:tc>
-          <w:tcPr>
-            <w:tcW w:w="6600" w:type="dxa"/>
-            <w:shd w:val="clear" w:color="auto" w:fill="A4C2F4"/>
-            <w:tcMar>
-              <w:top w:w="100" w:type="dxa"/>
-              <w:left w:w="100" w:type="dxa"/>
-              <w:bottom w:w="100" w:type="dxa"/>
-              <w:right w:w="100" w:type="dxa"/>
-            </w:tcMar>
-          </w:tcPr>
-          <w:p>
-            <w:pPr>
-              <w:widowControl w:val="0"/>
-              <w:spacing w:line="240" w:lineRule="auto"/>
-              <w:jc w:val="center"/>
-              <w:rPr>
-                <w:b/>
-                <w:lang w:val="en-CA"/>
-              </w:rPr>
-            </w:pPr>
-            <w:r>
-              <w:rPr>
-                <w:b/>
-                <w:lang w:val="en-CA"/>
-              </w:rPr>
-              <w:t xml:space="preserve">As a </w:t>
-            </w:r>
-            <w:proofErr w:type="gramStart"/>
-            <w:r>
-              <w:rPr>
-                <w:b/>
-                <w:lang w:val="en-CA"/>
-              </w:rPr>
-              <w:t>user</w:t>
-            </w:r>
-            <w:proofErr w:type="gramEnd"/>
-            <w:r>
-              <w:rPr>
-                <w:b/>
-                <w:lang w:val="en-CA"/>
-              </w:rPr>
-              <w:t xml:space="preserve"> I want to modify a reservation</w:t>
-            </w:r>
-          </w:p>
-        </w:tc>
-      </w:tr>
-      <w:tr>
-        <w:trPr>
-          <w:trHeight w:val="1020"/>
-        </w:trPr>
-        <w:tc>
-          <w:tcPr>
-            <w:tcW w:w="2760" w:type="dxa"/>
-            <w:shd w:val="clear" w:color="auto" w:fill="CCCCCC"/>
-            <w:tcMar>
-              <w:top w:w="100" w:type="dxa"/>
-              <w:left w:w="100" w:type="dxa"/>
-              <w:bottom w:w="100" w:type="dxa"/>
-              <w:right w:w="100" w:type="dxa"/>
-            </w:tcMar>
-          </w:tcPr>
-          <w:p>
-            <w:pPr>
-              <w:widowControl w:val="0"/>
-              <w:spacing w:line="240" w:lineRule="auto"/>
-              <w:jc w:val="center"/>
-              <w:rPr>
-                <w:b/>
-                <w:lang w:val="en-CA"/>
-              </w:rPr>
-            </w:pPr>
-            <w:r>
-              <w:rPr>
-                <w:b/>
-                <w:lang w:val="en-CA"/>
-              </w:rPr>
-              <w:t>Acceptance Criteria</w:t>
-            </w:r>
-          </w:p>
-        </w:tc>
-        <w:tc>
-          <w:tcPr>
-            <w:tcW w:w="6600" w:type="dxa"/>
-            <w:tcMar>
-              <w:top w:w="100" w:type="dxa"/>
-              <w:left w:w="100" w:type="dxa"/>
-              <w:bottom w:w="100" w:type="dxa"/>
-              <w:right w:w="100" w:type="dxa"/>
-            </w:tcMar>
-          </w:tcPr>
-          <w:p>
-            <w:pPr>
-              <w:widowControl w:val="0"/>
-              <w:spacing w:line="240" w:lineRule="auto"/>
-              <w:rPr>
-                <w:lang w:val="en-CA"/>
-              </w:rPr>
-            </w:pPr>
-            <w:r>
-              <w:rPr>
-                <w:lang w:val="en-CA"/>
-              </w:rPr>
-              <w:t>Upon selecting an active or waitlisted reservation, I want to modify any of the previously entered information, and/or timeslot and/or room as well as the requested number of each type of equipment.</w:t>
-            </w:r>
-          </w:p>
-        </w:tc>
-      </w:tr>
-      <w:tr>
-        <w:tc>
-          <w:tcPr>
-            <w:tcW w:w="2760" w:type="dxa"/>
-            <w:shd w:val="clear" w:color="auto" w:fill="CCCCCC"/>
-            <w:tcMar>
-              <w:top w:w="100" w:type="dxa"/>
-              <w:left w:w="100" w:type="dxa"/>
-              <w:bottom w:w="100" w:type="dxa"/>
-              <w:right w:w="100" w:type="dxa"/>
-            </w:tcMar>
-          </w:tcPr>
-          <w:p>
-            <w:pPr>
-              <w:widowControl w:val="0"/>
-              <w:spacing w:line="240" w:lineRule="auto"/>
-              <w:jc w:val="center"/>
-              <w:rPr>
-                <w:b/>
-                <w:lang w:val="en-CA"/>
-              </w:rPr>
-            </w:pPr>
-            <w:r>
-              <w:rPr>
-                <w:b/>
-                <w:lang w:val="en-CA"/>
-              </w:rPr>
-              <w:t>Result</w:t>
-            </w:r>
-          </w:p>
-        </w:tc>
-        <w:tc>
-          <w:tcPr>
-            <w:tcW w:w="6600" w:type="dxa"/>
-            <w:tcMar>
-              <w:top w:w="100" w:type="dxa"/>
-              <w:left w:w="100" w:type="dxa"/>
-              <w:bottom w:w="100" w:type="dxa"/>
-              <w:right w:w="100" w:type="dxa"/>
-            </w:tcMar>
-          </w:tcPr>
-          <w:p>
-            <w:pPr>
-              <w:widowControl w:val="0"/>
-              <w:spacing w:line="240" w:lineRule="auto"/>
-              <w:rPr>
-                <w:b/>
-                <w:color w:val="6AA84F"/>
-                <w:lang w:val="en-CA"/>
-              </w:rPr>
-            </w:pPr>
-            <w:r>
-              <w:rPr>
-                <w:b/>
-                <w:color w:val="6AA84F"/>
-                <w:lang w:val="en-CA"/>
-              </w:rPr>
-              <w:t>Accepted</w:t>
-            </w:r>
-          </w:p>
-        </w:tc>
-      </w:tr>
-      <w:tr>
-        <w:tc>
-          <w:tcPr>
-            <w:tcW w:w="2760" w:type="dxa"/>
-            <w:shd w:val="clear" w:color="auto" w:fill="CCCCCC"/>
-            <w:tcMar>
-              <w:top w:w="100" w:type="dxa"/>
-              <w:left w:w="100" w:type="dxa"/>
-              <w:bottom w:w="100" w:type="dxa"/>
-              <w:right w:w="100" w:type="dxa"/>
-            </w:tcMar>
-          </w:tcPr>
-          <w:p>
-            <w:pPr>
-              <w:widowControl w:val="0"/>
-              <w:spacing w:line="240" w:lineRule="auto"/>
-              <w:jc w:val="center"/>
-              <w:rPr>
-                <w:b/>
-                <w:lang w:val="en-CA"/>
-              </w:rPr>
-            </w:pPr>
-            <w:r>
-              <w:rPr>
-                <w:b/>
-                <w:lang w:val="en-CA"/>
-              </w:rPr>
-              <w:t>Comments</w:t>
-            </w:r>
-          </w:p>
-        </w:tc>
-        <w:tc>
-          <w:tcPr>
-            <w:tcW w:w="6600" w:type="dxa"/>
-            <w:tcMar>
-              <w:top w:w="100" w:type="dxa"/>
-              <w:left w:w="100" w:type="dxa"/>
-              <w:bottom w:w="100" w:type="dxa"/>
-              <w:right w:w="100" w:type="dxa"/>
-            </w:tcMar>
-          </w:tcPr>
-          <w:p>
-            <w:pPr>
-              <w:widowControl w:val="0"/>
-              <w:spacing w:line="240" w:lineRule="auto"/>
-              <w:rPr>
-                <w:lang w:val="en-CA"/>
-              </w:rPr>
-            </w:pPr>
-          </w:p>
-        </w:tc>
-      </w:tr>
-    </w:tbl>
     <w:p>
       <w:pPr>
         <w:rPr>
@@ -4450,7 +3031,6 @@
               <w:rPr>
                 <w:lang w:val="en-CA"/>
               </w:rPr>
-              <w:lastRenderedPageBreak/>
               <w:t>**Upon creating a reservation, if the user has reached the Maximum number of allowable reservations per week (3 active), then all waitlists the user was on previously will now be deleted.</w:t>
             </w:r>
           </w:p>
@@ -4523,300 +3103,6 @@
         <w:t>View Reservation - Cross Reference UC06 in SRS (3.2.3.6)</w:t>
       </w:r>
     </w:p>
-    <w:p>
-      <w:pPr>
-        <w:rPr>
-          <w:lang w:val="en-CA"/>
-        </w:rPr>
-      </w:pPr>
-    </w:p>
-    <w:tbl>
-      <w:tblPr>
-        <w:tblStyle w:val="a9"/>
-        <w:tblW w:w="9360" w:type="dxa"/>
-        <w:tblBorders>
-          <w:top w:val="single" w:sz="8" w:space="0" w:color="000000"/>
-          <w:left w:val="single" w:sz="8" w:space="0" w:color="000000"/>
-          <w:bottom w:val="single" w:sz="8" w:space="0" w:color="000000"/>
-          <w:right w:val="single" w:sz="8" w:space="0" w:color="000000"/>
-          <w:insideH w:val="single" w:sz="8" w:space="0" w:color="000000"/>
-          <w:insideV w:val="single" w:sz="8" w:space="0" w:color="000000"/>
-        </w:tblBorders>
-        <w:tblLayout w:type="fixed"/>
-        <w:tblLook w:val="0600" w:firstRow="0" w:lastRow="0" w:firstColumn="0" w:lastColumn="0" w:noHBand="1" w:noVBand="1"/>
-      </w:tblPr>
-      <w:tblGrid>
-        <w:gridCol w:w="2760"/>
-        <w:gridCol w:w="6600"/>
-      </w:tblGrid>
-      <w:tr>
-        <w:tc>
-          <w:tcPr>
-            <w:tcW w:w="2760" w:type="dxa"/>
-            <w:shd w:val="clear" w:color="auto" w:fill="CCCCCC"/>
-            <w:tcMar>
-              <w:top w:w="100" w:type="dxa"/>
-              <w:left w:w="100" w:type="dxa"/>
-              <w:bottom w:w="100" w:type="dxa"/>
-              <w:right w:w="100" w:type="dxa"/>
-            </w:tcMar>
-          </w:tcPr>
-          <w:p>
-            <w:pPr>
-              <w:widowControl w:val="0"/>
-              <w:spacing w:line="240" w:lineRule="auto"/>
-              <w:jc w:val="center"/>
-              <w:rPr>
-                <w:b/>
-                <w:lang w:val="en-CA"/>
-              </w:rPr>
-            </w:pPr>
-            <w:r>
-              <w:rPr>
-                <w:b/>
-                <w:lang w:val="en-CA"/>
-              </w:rPr>
-              <w:t>Acceptance Test 6</w:t>
-            </w:r>
-          </w:p>
-        </w:tc>
-        <w:tc>
-          <w:tcPr>
-            <w:tcW w:w="6600" w:type="dxa"/>
-            <w:shd w:val="clear" w:color="auto" w:fill="A4C2F4"/>
-            <w:tcMar>
-              <w:top w:w="100" w:type="dxa"/>
-              <w:left w:w="100" w:type="dxa"/>
-              <w:bottom w:w="100" w:type="dxa"/>
-              <w:right w:w="100" w:type="dxa"/>
-            </w:tcMar>
-          </w:tcPr>
-          <w:p>
-            <w:pPr>
-              <w:widowControl w:val="0"/>
-              <w:spacing w:line="240" w:lineRule="auto"/>
-              <w:jc w:val="center"/>
-              <w:rPr>
-                <w:b/>
-                <w:lang w:val="en-CA"/>
-              </w:rPr>
-            </w:pPr>
-            <w:r>
-              <w:rPr>
-                <w:b/>
-                <w:lang w:val="en-CA"/>
-              </w:rPr>
-              <w:t xml:space="preserve">As a </w:t>
-            </w:r>
-            <w:proofErr w:type="gramStart"/>
-            <w:r>
-              <w:rPr>
-                <w:b/>
-                <w:lang w:val="en-CA"/>
-              </w:rPr>
-              <w:t>user</w:t>
-            </w:r>
-            <w:proofErr w:type="gramEnd"/>
-            <w:r>
-              <w:rPr>
-                <w:b/>
-                <w:lang w:val="en-CA"/>
-              </w:rPr>
-              <w:t xml:space="preserve"> I want to view a reservation</w:t>
-            </w:r>
-          </w:p>
-        </w:tc>
-      </w:tr>
-      <w:tr>
-        <w:trPr>
-          <w:trHeight w:val="1020"/>
-        </w:trPr>
-        <w:tc>
-          <w:tcPr>
-            <w:tcW w:w="2760" w:type="dxa"/>
-            <w:shd w:val="clear" w:color="auto" w:fill="CCCCCC"/>
-            <w:tcMar>
-              <w:top w:w="100" w:type="dxa"/>
-              <w:left w:w="100" w:type="dxa"/>
-              <w:bottom w:w="100" w:type="dxa"/>
-              <w:right w:w="100" w:type="dxa"/>
-            </w:tcMar>
-          </w:tcPr>
-          <w:p>
-            <w:pPr>
-              <w:widowControl w:val="0"/>
-              <w:spacing w:line="240" w:lineRule="auto"/>
-              <w:jc w:val="center"/>
-              <w:rPr>
-                <w:b/>
-                <w:lang w:val="en-CA"/>
-              </w:rPr>
-            </w:pPr>
-            <w:r>
-              <w:rPr>
-                <w:b/>
-                <w:lang w:val="en-CA"/>
-              </w:rPr>
-              <w:t>Acceptance Criteria</w:t>
-            </w:r>
-          </w:p>
-        </w:tc>
-        <w:tc>
-          <w:tcPr>
-            <w:tcW w:w="6600" w:type="dxa"/>
-            <w:tcMar>
-              <w:top w:w="100" w:type="dxa"/>
-              <w:left w:w="100" w:type="dxa"/>
-              <w:bottom w:w="100" w:type="dxa"/>
-              <w:right w:w="100" w:type="dxa"/>
-            </w:tcMar>
-          </w:tcPr>
-          <w:p>
-            <w:pPr>
-              <w:widowControl w:val="0"/>
-              <w:spacing w:line="240" w:lineRule="auto"/>
-              <w:rPr>
-                <w:lang w:val="en-CA"/>
-              </w:rPr>
-            </w:pPr>
-            <w:r>
-              <w:rPr>
-                <w:lang w:val="en-CA"/>
-              </w:rPr>
-              <w:t xml:space="preserve">Upon selecting a given </w:t>
-            </w:r>
-            <w:proofErr w:type="gramStart"/>
-            <w:r>
-              <w:rPr>
-                <w:lang w:val="en-CA"/>
-              </w:rPr>
-              <w:t>reservation</w:t>
-            </w:r>
-            <w:proofErr w:type="gramEnd"/>
-            <w:r>
-              <w:rPr>
-                <w:lang w:val="en-CA"/>
-              </w:rPr>
-              <w:t xml:space="preserve"> I created, I want to view all of the information pertaining to said reservation (I.E. Waitlist position if applicable, timeslot, equipment quantities etc..)</w:t>
-            </w:r>
-          </w:p>
-        </w:tc>
-      </w:tr>
-      <w:tr>
-        <w:tc>
-          <w:tcPr>
-            <w:tcW w:w="2760" w:type="dxa"/>
-            <w:shd w:val="clear" w:color="auto" w:fill="CCCCCC"/>
-            <w:tcMar>
-              <w:top w:w="100" w:type="dxa"/>
-              <w:left w:w="100" w:type="dxa"/>
-              <w:bottom w:w="100" w:type="dxa"/>
-              <w:right w:w="100" w:type="dxa"/>
-            </w:tcMar>
-          </w:tcPr>
-          <w:p>
-            <w:pPr>
-              <w:widowControl w:val="0"/>
-              <w:spacing w:line="240" w:lineRule="auto"/>
-              <w:jc w:val="center"/>
-              <w:rPr>
-                <w:b/>
-                <w:lang w:val="en-CA"/>
-              </w:rPr>
-            </w:pPr>
-            <w:r>
-              <w:rPr>
-                <w:b/>
-                <w:lang w:val="en-CA"/>
-              </w:rPr>
-              <w:t>Result</w:t>
-            </w:r>
-          </w:p>
-        </w:tc>
-        <w:tc>
-          <w:tcPr>
-            <w:tcW w:w="6600" w:type="dxa"/>
-            <w:tcMar>
-              <w:top w:w="100" w:type="dxa"/>
-              <w:left w:w="100" w:type="dxa"/>
-              <w:bottom w:w="100" w:type="dxa"/>
-              <w:right w:w="100" w:type="dxa"/>
-            </w:tcMar>
-          </w:tcPr>
-          <w:p>
-            <w:pPr>
-              <w:widowControl w:val="0"/>
-              <w:spacing w:line="240" w:lineRule="auto"/>
-              <w:rPr>
-                <w:b/>
-                <w:color w:val="6AA84F"/>
-                <w:lang w:val="en-CA"/>
-              </w:rPr>
-            </w:pPr>
-            <w:r>
-              <w:rPr>
-                <w:b/>
-                <w:color w:val="6AA84F"/>
-                <w:lang w:val="en-CA"/>
-              </w:rPr>
-              <w:t>Accepted</w:t>
-            </w:r>
-          </w:p>
-        </w:tc>
-      </w:tr>
-      <w:tr>
-        <w:tc>
-          <w:tcPr>
-            <w:tcW w:w="2760" w:type="dxa"/>
-            <w:shd w:val="clear" w:color="auto" w:fill="CCCCCC"/>
-            <w:tcMar>
-              <w:top w:w="100" w:type="dxa"/>
-              <w:left w:w="100" w:type="dxa"/>
-              <w:bottom w:w="100" w:type="dxa"/>
-              <w:right w:w="100" w:type="dxa"/>
-            </w:tcMar>
-          </w:tcPr>
-          <w:p>
-            <w:pPr>
-              <w:widowControl w:val="0"/>
-              <w:spacing w:line="240" w:lineRule="auto"/>
-              <w:jc w:val="center"/>
-              <w:rPr>
-                <w:b/>
-                <w:lang w:val="en-CA"/>
-              </w:rPr>
-            </w:pPr>
-            <w:r>
-              <w:rPr>
-                <w:b/>
-                <w:lang w:val="en-CA"/>
-              </w:rPr>
-              <w:t>Comments</w:t>
-            </w:r>
-          </w:p>
-        </w:tc>
-        <w:tc>
-          <w:tcPr>
-            <w:tcW w:w="6600" w:type="dxa"/>
-            <w:tcMar>
-              <w:top w:w="100" w:type="dxa"/>
-              <w:left w:w="100" w:type="dxa"/>
-              <w:bottom w:w="100" w:type="dxa"/>
-              <w:right w:w="100" w:type="dxa"/>
-            </w:tcMar>
-          </w:tcPr>
-          <w:p>
-            <w:pPr>
-              <w:widowControl w:val="0"/>
-              <w:spacing w:line="240" w:lineRule="auto"/>
-              <w:rPr>
-                <w:lang w:val="en-CA"/>
-              </w:rPr>
-            </w:pPr>
-          </w:p>
-        </w:tc>
-      </w:tr>
-    </w:tbl>
     <w:p>
       <w:pPr>
         <w:rPr>
@@ -5297,286 +3583,6 @@
     </w:p>
     <w:tbl>
       <w:tblPr>
-        <w:tblStyle w:val="ab"/>
-        <w:tblW w:w="9360" w:type="dxa"/>
-        <w:tblBorders>
-          <w:top w:val="single" w:sz="8" w:space="0" w:color="000000"/>
-          <w:left w:val="single" w:sz="8" w:space="0" w:color="000000"/>
-          <w:bottom w:val="single" w:sz="8" w:space="0" w:color="000000"/>
-          <w:right w:val="single" w:sz="8" w:space="0" w:color="000000"/>
-          <w:insideH w:val="single" w:sz="8" w:space="0" w:color="000000"/>
-          <w:insideV w:val="single" w:sz="8" w:space="0" w:color="000000"/>
-        </w:tblBorders>
-        <w:tblLayout w:type="fixed"/>
-        <w:tblLook w:val="0600" w:firstRow="0" w:lastRow="0" w:firstColumn="0" w:lastColumn="0" w:noHBand="1" w:noVBand="1"/>
-      </w:tblPr>
-      <w:tblGrid>
-        <w:gridCol w:w="2760"/>
-        <w:gridCol w:w="6600"/>
-      </w:tblGrid>
-      <w:tr>
-        <w:tc>
-          <w:tcPr>
-            <w:tcW w:w="2760" w:type="dxa"/>
-            <w:shd w:val="clear" w:color="auto" w:fill="CCCCCC"/>
-            <w:tcMar>
-              <w:top w:w="100" w:type="dxa"/>
-              <w:left w:w="100" w:type="dxa"/>
-              <w:bottom w:w="100" w:type="dxa"/>
-              <w:right w:w="100" w:type="dxa"/>
-            </w:tcMar>
-          </w:tcPr>
-          <w:p>
-            <w:pPr>
-              <w:widowControl w:val="0"/>
-              <w:spacing w:line="240" w:lineRule="auto"/>
-              <w:jc w:val="center"/>
-              <w:rPr>
-                <w:b/>
-                <w:lang w:val="en-CA"/>
-              </w:rPr>
-            </w:pPr>
-            <w:r>
-              <w:rPr>
-                <w:b/>
-                <w:lang w:val="en-CA"/>
-              </w:rPr>
-              <w:t>Acceptance Test 7</w:t>
-            </w:r>
-          </w:p>
-        </w:tc>
-        <w:tc>
-          <w:tcPr>
-            <w:tcW w:w="6600" w:type="dxa"/>
-            <w:shd w:val="clear" w:color="auto" w:fill="A4C2F4"/>
-            <w:tcMar>
-              <w:top w:w="100" w:type="dxa"/>
-              <w:left w:w="100" w:type="dxa"/>
-              <w:bottom w:w="100" w:type="dxa"/>
-              <w:right w:w="100" w:type="dxa"/>
-            </w:tcMar>
-          </w:tcPr>
-          <w:p>
-            <w:pPr>
-              <w:widowControl w:val="0"/>
-              <w:spacing w:line="240" w:lineRule="auto"/>
-              <w:jc w:val="center"/>
-              <w:rPr>
-                <w:b/>
-                <w:lang w:val="en-CA"/>
-              </w:rPr>
-            </w:pPr>
-            <w:r>
-              <w:rPr>
-                <w:b/>
-                <w:lang w:val="en-CA"/>
-              </w:rPr>
-              <w:t xml:space="preserve">As a </w:t>
-            </w:r>
-            <w:proofErr w:type="gramStart"/>
-            <w:r>
-              <w:rPr>
-                <w:b/>
-                <w:lang w:val="en-CA"/>
-              </w:rPr>
-              <w:t>user</w:t>
-            </w:r>
-            <w:proofErr w:type="gramEnd"/>
-            <w:r>
-              <w:rPr>
-                <w:b/>
-                <w:lang w:val="en-CA"/>
-              </w:rPr>
-              <w:t xml:space="preserve"> I want to view my Reservation List</w:t>
-            </w:r>
-          </w:p>
-        </w:tc>
-      </w:tr>
-      <w:tr>
-        <w:trPr>
-          <w:trHeight w:val="1020"/>
-        </w:trPr>
-        <w:tc>
-          <w:tcPr>
-            <w:tcW w:w="2760" w:type="dxa"/>
-            <w:shd w:val="clear" w:color="auto" w:fill="CCCCCC"/>
-            <w:tcMar>
-              <w:top w:w="100" w:type="dxa"/>
-              <w:left w:w="100" w:type="dxa"/>
-              <w:bottom w:w="100" w:type="dxa"/>
-              <w:right w:w="100" w:type="dxa"/>
-            </w:tcMar>
-          </w:tcPr>
-          <w:p>
-            <w:pPr>
-              <w:widowControl w:val="0"/>
-              <w:spacing w:line="240" w:lineRule="auto"/>
-              <w:jc w:val="center"/>
-              <w:rPr>
-                <w:b/>
-                <w:lang w:val="en-CA"/>
-              </w:rPr>
-            </w:pPr>
-            <w:r>
-              <w:rPr>
-                <w:b/>
-                <w:lang w:val="en-CA"/>
-              </w:rPr>
-              <w:t>Acceptance Criteria</w:t>
-            </w:r>
-          </w:p>
-        </w:tc>
-        <w:tc>
-          <w:tcPr>
-            <w:tcW w:w="6600" w:type="dxa"/>
-            <w:tcMar>
-              <w:top w:w="100" w:type="dxa"/>
-              <w:left w:w="100" w:type="dxa"/>
-              <w:bottom w:w="100" w:type="dxa"/>
-              <w:right w:w="100" w:type="dxa"/>
-            </w:tcMar>
-          </w:tcPr>
-          <w:p>
-            <w:pPr>
-              <w:widowControl w:val="0"/>
-              <w:spacing w:line="240" w:lineRule="auto"/>
-              <w:rPr>
-                <w:lang w:val="en-CA"/>
-              </w:rPr>
-            </w:pPr>
-            <w:r>
-              <w:rPr>
-                <w:lang w:val="en-CA"/>
-              </w:rPr>
-              <w:t>Upon selecting “My Reservations”, I want to view a list of all the upcoming reservation I have made.</w:t>
-            </w:r>
-          </w:p>
-        </w:tc>
-      </w:tr>
-      <w:tr>
-        <w:tc>
-          <w:tcPr>
-            <w:tcW w:w="2760" w:type="dxa"/>
-            <w:shd w:val="clear" w:color="auto" w:fill="CCCCCC"/>
-            <w:tcMar>
-              <w:top w:w="100" w:type="dxa"/>
-              <w:left w:w="100" w:type="dxa"/>
-              <w:bottom w:w="100" w:type="dxa"/>
-              <w:right w:w="100" w:type="dxa"/>
-            </w:tcMar>
-          </w:tcPr>
-          <w:p>
-            <w:pPr>
-              <w:widowControl w:val="0"/>
-              <w:spacing w:line="240" w:lineRule="auto"/>
-              <w:jc w:val="center"/>
-              <w:rPr>
-                <w:b/>
-                <w:lang w:val="en-CA"/>
-              </w:rPr>
-            </w:pPr>
-            <w:r>
-              <w:rPr>
-                <w:b/>
-                <w:lang w:val="en-CA"/>
-              </w:rPr>
-              <w:t>Result</w:t>
-            </w:r>
-          </w:p>
-        </w:tc>
-        <w:tc>
-          <w:tcPr>
-            <w:tcW w:w="6600" w:type="dxa"/>
-            <w:tcMar>
-              <w:top w:w="100" w:type="dxa"/>
-              <w:left w:w="100" w:type="dxa"/>
-              <w:bottom w:w="100" w:type="dxa"/>
-              <w:right w:w="100" w:type="dxa"/>
-            </w:tcMar>
-          </w:tcPr>
-          <w:p>
-            <w:pPr>
-              <w:widowControl w:val="0"/>
-              <w:spacing w:line="240" w:lineRule="auto"/>
-              <w:rPr>
-                <w:b/>
-                <w:color w:val="6AA84F"/>
-                <w:lang w:val="en-CA"/>
-              </w:rPr>
-            </w:pPr>
-            <w:r>
-              <w:rPr>
-                <w:b/>
-                <w:color w:val="6AA84F"/>
-                <w:lang w:val="en-CA"/>
-              </w:rPr>
-              <w:t>Accepted</w:t>
-            </w:r>
-          </w:p>
-        </w:tc>
-      </w:tr>
-      <w:tr>
-        <w:tc>
-          <w:tcPr>
-            <w:tcW w:w="2760" w:type="dxa"/>
-            <w:shd w:val="clear" w:color="auto" w:fill="CCCCCC"/>
-            <w:tcMar>
-              <w:top w:w="100" w:type="dxa"/>
-              <w:left w:w="100" w:type="dxa"/>
-              <w:bottom w:w="100" w:type="dxa"/>
-              <w:right w:w="100" w:type="dxa"/>
-            </w:tcMar>
-          </w:tcPr>
-          <w:p>
-            <w:pPr>
-              <w:widowControl w:val="0"/>
-              <w:spacing w:line="240" w:lineRule="auto"/>
-              <w:jc w:val="center"/>
-              <w:rPr>
-                <w:b/>
-                <w:lang w:val="en-CA"/>
-              </w:rPr>
-            </w:pPr>
-            <w:r>
-              <w:rPr>
-                <w:b/>
-                <w:lang w:val="en-CA"/>
-              </w:rPr>
-              <w:t>Comments</w:t>
-            </w:r>
-          </w:p>
-        </w:tc>
-        <w:tc>
-          <w:tcPr>
-            <w:tcW w:w="6600" w:type="dxa"/>
-            <w:tcMar>
-              <w:top w:w="100" w:type="dxa"/>
-              <w:left w:w="100" w:type="dxa"/>
-              <w:bottom w:w="100" w:type="dxa"/>
-              <w:right w:w="100" w:type="dxa"/>
-            </w:tcMar>
-          </w:tcPr>
-          <w:p>
-            <w:pPr>
-              <w:widowControl w:val="0"/>
-              <w:spacing w:line="240" w:lineRule="auto"/>
-              <w:rPr>
-                <w:lang w:val="en-CA"/>
-              </w:rPr>
-            </w:pPr>
-          </w:p>
-        </w:tc>
-      </w:tr>
-    </w:tbl>
-    <w:p>
-      <w:pPr>
-        <w:rPr>
-          <w:lang w:val="en-CA"/>
-        </w:rPr>
-      </w:pPr>
-    </w:p>
-    <w:tbl>
-      <w:tblPr>
         <w:tblStyle w:val="ac"/>
         <w:tblW w:w="9360" w:type="dxa"/>
         <w:tblBorders>
@@ -6046,286 +4052,6 @@
         <w:t>Cancel Reservation - Cross Reference UC08 in SRS (3.2.3.8)</w:t>
       </w:r>
     </w:p>
-    <w:p>
-      <w:pPr>
-        <w:rPr>
-          <w:lang w:val="en-CA"/>
-        </w:rPr>
-      </w:pPr>
-    </w:p>
-    <w:tbl>
-      <w:tblPr>
-        <w:tblStyle w:val="ad"/>
-        <w:tblW w:w="9360" w:type="dxa"/>
-        <w:tblBorders>
-          <w:top w:val="single" w:sz="8" w:space="0" w:color="000000"/>
-          <w:left w:val="single" w:sz="8" w:space="0" w:color="000000"/>
-          <w:bottom w:val="single" w:sz="8" w:space="0" w:color="000000"/>
-          <w:right w:val="single" w:sz="8" w:space="0" w:color="000000"/>
-          <w:insideH w:val="single" w:sz="8" w:space="0" w:color="000000"/>
-          <w:insideV w:val="single" w:sz="8" w:space="0" w:color="000000"/>
-        </w:tblBorders>
-        <w:tblLayout w:type="fixed"/>
-        <w:tblLook w:val="0600" w:firstRow="0" w:lastRow="0" w:firstColumn="0" w:lastColumn="0" w:noHBand="1" w:noVBand="1"/>
-      </w:tblPr>
-      <w:tblGrid>
-        <w:gridCol w:w="2760"/>
-        <w:gridCol w:w="6600"/>
-      </w:tblGrid>
-      <w:tr>
-        <w:tc>
-          <w:tcPr>
-            <w:tcW w:w="2760" w:type="dxa"/>
-            <w:shd w:val="clear" w:color="auto" w:fill="CCCCCC"/>
-            <w:tcMar>
-              <w:top w:w="100" w:type="dxa"/>
-              <w:left w:w="100" w:type="dxa"/>
-              <w:bottom w:w="100" w:type="dxa"/>
-              <w:right w:w="100" w:type="dxa"/>
-            </w:tcMar>
-          </w:tcPr>
-          <w:p>
-            <w:pPr>
-              <w:widowControl w:val="0"/>
-              <w:spacing w:line="240" w:lineRule="auto"/>
-              <w:jc w:val="center"/>
-              <w:rPr>
-                <w:b/>
-                <w:lang w:val="en-CA"/>
-              </w:rPr>
-            </w:pPr>
-            <w:r>
-              <w:rPr>
-                <w:b/>
-                <w:lang w:val="en-CA"/>
-              </w:rPr>
-              <w:t>Acceptance Test 8</w:t>
-            </w:r>
-          </w:p>
-        </w:tc>
-        <w:tc>
-          <w:tcPr>
-            <w:tcW w:w="6600" w:type="dxa"/>
-            <w:shd w:val="clear" w:color="auto" w:fill="A4C2F4"/>
-            <w:tcMar>
-              <w:top w:w="100" w:type="dxa"/>
-              <w:left w:w="100" w:type="dxa"/>
-              <w:bottom w:w="100" w:type="dxa"/>
-              <w:right w:w="100" w:type="dxa"/>
-            </w:tcMar>
-          </w:tcPr>
-          <w:p>
-            <w:pPr>
-              <w:widowControl w:val="0"/>
-              <w:spacing w:line="240" w:lineRule="auto"/>
-              <w:jc w:val="center"/>
-              <w:rPr>
-                <w:b/>
-                <w:lang w:val="en-CA"/>
-              </w:rPr>
-            </w:pPr>
-            <w:r>
-              <w:rPr>
-                <w:b/>
-                <w:lang w:val="en-CA"/>
-              </w:rPr>
-              <w:t xml:space="preserve">As a </w:t>
-            </w:r>
-            <w:proofErr w:type="gramStart"/>
-            <w:r>
-              <w:rPr>
-                <w:b/>
-                <w:lang w:val="en-CA"/>
-              </w:rPr>
-              <w:t>user</w:t>
-            </w:r>
-            <w:proofErr w:type="gramEnd"/>
-            <w:r>
-              <w:rPr>
-                <w:b/>
-                <w:lang w:val="en-CA"/>
-              </w:rPr>
-              <w:t xml:space="preserve"> I want to cancel my Reservation List</w:t>
-            </w:r>
-          </w:p>
-        </w:tc>
-      </w:tr>
-      <w:tr>
-        <w:trPr>
-          <w:trHeight w:val="1020"/>
-        </w:trPr>
-        <w:tc>
-          <w:tcPr>
-            <w:tcW w:w="2760" w:type="dxa"/>
-            <w:shd w:val="clear" w:color="auto" w:fill="CCCCCC"/>
-            <w:tcMar>
-              <w:top w:w="100" w:type="dxa"/>
-              <w:left w:w="100" w:type="dxa"/>
-              <w:bottom w:w="100" w:type="dxa"/>
-              <w:right w:w="100" w:type="dxa"/>
-            </w:tcMar>
-          </w:tcPr>
-          <w:p>
-            <w:pPr>
-              <w:widowControl w:val="0"/>
-              <w:spacing w:line="240" w:lineRule="auto"/>
-              <w:jc w:val="center"/>
-              <w:rPr>
-                <w:b/>
-                <w:lang w:val="en-CA"/>
-              </w:rPr>
-            </w:pPr>
-            <w:r>
-              <w:rPr>
-                <w:b/>
-                <w:lang w:val="en-CA"/>
-              </w:rPr>
-              <w:t>Acceptance Criteria</w:t>
-            </w:r>
-          </w:p>
-        </w:tc>
-        <w:tc>
-          <w:tcPr>
-            <w:tcW w:w="6600" w:type="dxa"/>
-            <w:tcMar>
-              <w:top w:w="100" w:type="dxa"/>
-              <w:left w:w="100" w:type="dxa"/>
-              <w:bottom w:w="100" w:type="dxa"/>
-              <w:right w:w="100" w:type="dxa"/>
-            </w:tcMar>
-          </w:tcPr>
-          <w:p>
-            <w:pPr>
-              <w:widowControl w:val="0"/>
-              <w:spacing w:line="240" w:lineRule="auto"/>
-              <w:rPr>
-                <w:lang w:val="en-CA"/>
-              </w:rPr>
-            </w:pPr>
-            <w:r>
-              <w:rPr>
-                <w:lang w:val="en-CA"/>
-              </w:rPr>
-              <w:t>Upon selecting “My Reservations”, I want to view a list of all the upcoming reservation I have made.</w:t>
-            </w:r>
-          </w:p>
-        </w:tc>
-      </w:tr>
-      <w:tr>
-        <w:tc>
-          <w:tcPr>
-            <w:tcW w:w="2760" w:type="dxa"/>
-            <w:shd w:val="clear" w:color="auto" w:fill="CCCCCC"/>
-            <w:tcMar>
-              <w:top w:w="100" w:type="dxa"/>
-              <w:left w:w="100" w:type="dxa"/>
-              <w:bottom w:w="100" w:type="dxa"/>
-              <w:right w:w="100" w:type="dxa"/>
-            </w:tcMar>
-          </w:tcPr>
-          <w:p>
-            <w:pPr>
-              <w:widowControl w:val="0"/>
-              <w:spacing w:line="240" w:lineRule="auto"/>
-              <w:jc w:val="center"/>
-              <w:rPr>
-                <w:b/>
-                <w:lang w:val="en-CA"/>
-              </w:rPr>
-            </w:pPr>
-            <w:r>
-              <w:rPr>
-                <w:b/>
-                <w:lang w:val="en-CA"/>
-              </w:rPr>
-              <w:t>Result</w:t>
-            </w:r>
-          </w:p>
-        </w:tc>
-        <w:tc>
-          <w:tcPr>
-            <w:tcW w:w="6600" w:type="dxa"/>
-            <w:tcMar>
-              <w:top w:w="100" w:type="dxa"/>
-              <w:left w:w="100" w:type="dxa"/>
-              <w:bottom w:w="100" w:type="dxa"/>
-              <w:right w:w="100" w:type="dxa"/>
-            </w:tcMar>
-          </w:tcPr>
-          <w:p>
-            <w:pPr>
-              <w:widowControl w:val="0"/>
-              <w:spacing w:line="240" w:lineRule="auto"/>
-              <w:rPr>
-                <w:b/>
-                <w:color w:val="6AA84F"/>
-                <w:lang w:val="en-CA"/>
-              </w:rPr>
-            </w:pPr>
-            <w:r>
-              <w:rPr>
-                <w:b/>
-                <w:color w:val="6AA84F"/>
-                <w:lang w:val="en-CA"/>
-              </w:rPr>
-              <w:t>Accepted</w:t>
-            </w:r>
-          </w:p>
-        </w:tc>
-      </w:tr>
-      <w:tr>
-        <w:tc>
-          <w:tcPr>
-            <w:tcW w:w="2760" w:type="dxa"/>
-            <w:shd w:val="clear" w:color="auto" w:fill="CCCCCC"/>
-            <w:tcMar>
-              <w:top w:w="100" w:type="dxa"/>
-              <w:left w:w="100" w:type="dxa"/>
-              <w:bottom w:w="100" w:type="dxa"/>
-              <w:right w:w="100" w:type="dxa"/>
-            </w:tcMar>
-          </w:tcPr>
-          <w:p>
-            <w:pPr>
-              <w:widowControl w:val="0"/>
-              <w:spacing w:line="240" w:lineRule="auto"/>
-              <w:jc w:val="center"/>
-              <w:rPr>
-                <w:b/>
-                <w:lang w:val="en-CA"/>
-              </w:rPr>
-            </w:pPr>
-            <w:r>
-              <w:rPr>
-                <w:b/>
-                <w:lang w:val="en-CA"/>
-              </w:rPr>
-              <w:t>Comments</w:t>
-            </w:r>
-          </w:p>
-        </w:tc>
-        <w:tc>
-          <w:tcPr>
-            <w:tcW w:w="6600" w:type="dxa"/>
-            <w:tcMar>
-              <w:top w:w="100" w:type="dxa"/>
-              <w:left w:w="100" w:type="dxa"/>
-              <w:bottom w:w="100" w:type="dxa"/>
-              <w:right w:w="100" w:type="dxa"/>
-            </w:tcMar>
-          </w:tcPr>
-          <w:p>
-            <w:pPr>
-              <w:widowControl w:val="0"/>
-              <w:spacing w:line="240" w:lineRule="auto"/>
-              <w:rPr>
-                <w:lang w:val="en-CA"/>
-              </w:rPr>
-            </w:pPr>
-          </w:p>
-        </w:tc>
-      </w:tr>
-    </w:tbl>
     <w:p>
       <w:pPr>
         <w:rPr>
@@ -6376,6 +4102,8 @@
                 <w:lang w:val="en-CA"/>
               </w:rPr>
             </w:pPr>
+            <w:bookmarkStart w:id="0" w:name="_GoBack"/>
+            <w:bookmarkEnd w:id="0"/>
             <w:r>
               <w:rPr>
                 <w:b/>
@@ -7052,8 +4780,6 @@
           <w:lang w:val="en-CA"/>
         </w:rPr>
       </w:pPr>
-      <w:bookmarkStart w:id="0" w:name="_GoBack"/>
-      <w:bookmarkEnd w:id="0"/>
       <w:r>
         <w:rPr>
           <w:lang w:val="en-CA"/>

</xml_diff>